<commit_message>
Need to flesh out alice more
the 11/20 1:00 AM submission.
</commit_message>
<xml_diff>
--- a/Journal Note.docx
+++ b/Journal Note.docx
@@ -223,19 +223,16 @@
         <w:t xml:space="preserve">encourage innovation of only physical inventions. This note will </w:t>
       </w:r>
       <w:r>
-        <w:t xml:space="preserve">guide readers </w:t>
-      </w:r>
-      <w:r>
+        <w:t xml:space="preserve">guide readers through the legislative history and standards regarding </w:t>
+      </w:r>
+      <w:r>
+        <w:t xml:space="preserve">software patents, the repercussions of the </w:t>
+      </w:r>
+      <w:r>
+        <w:rPr>
+          <w:i/>
+        </w:rPr>
         <w:lastRenderedPageBreak/>
-        <w:t xml:space="preserve">through the legislative history and standards regarding </w:t>
-      </w:r>
-      <w:r>
-        <w:t xml:space="preserve">software patents, the repercussions of the </w:t>
-      </w:r>
-      <w:r>
-        <w:rPr>
-          <w:i/>
-        </w:rPr>
         <w:t xml:space="preserve">Berkheimer </w:t>
       </w:r>
       <w:r>
@@ -525,35 +522,35 @@
         <w:t xml:space="preserve">§ 101 </w:t>
       </w:r>
       <w:r>
-        <w:t xml:space="preserve">forms the </w:t>
+        <w:t>forms the basis of patent eligibility</w:t>
+      </w:r>
+      <w:r>
+        <w:t>,</w:t>
+      </w:r>
+      <w:r>
+        <w:rPr>
+          <w:rStyle w:val="FootnoteReference"/>
+        </w:rPr>
+        <w:footnoteReference w:id="14"/>
+      </w:r>
+      <w:r>
+        <w:t xml:space="preserve"> and t</w:t>
+      </w:r>
+      <w:r>
+        <w:t xml:space="preserve">he judiciary holds that </w:t>
+      </w:r>
+      <w:r>
+        <w:t xml:space="preserve">it </w:t>
+      </w:r>
+      <w:r>
+        <w:t>contains</w:t>
+      </w:r>
+      <w:r>
+        <w:t xml:space="preserve"> an implicit exception </w:t>
       </w:r>
       <w:r>
         <w:lastRenderedPageBreak/>
-        <w:t>basis of patent eligibility</w:t>
-      </w:r>
-      <w:r>
-        <w:t>,</w:t>
-      </w:r>
-      <w:r>
-        <w:rPr>
-          <w:rStyle w:val="FootnoteReference"/>
-        </w:rPr>
-        <w:footnoteReference w:id="14"/>
-      </w:r>
-      <w:r>
-        <w:t xml:space="preserve"> and t</w:t>
-      </w:r>
-      <w:r>
-        <w:t xml:space="preserve">he judiciary holds that </w:t>
-      </w:r>
-      <w:r>
-        <w:t xml:space="preserve">it </w:t>
-      </w:r>
-      <w:r>
-        <w:t>contains</w:t>
-      </w:r>
-      <w:r>
-        <w:t xml:space="preserve"> an implicit exception disallowing</w:t>
+        <w:t>disallowing</w:t>
       </w:r>
       <w:r>
         <w:t xml:space="preserve"> patents for l</w:t>
@@ -873,17 +870,20 @@
         <w:rPr>
           <w:i/>
         </w:rPr>
+        <w:t>Diamond v. Chakrabarty</w:t>
+      </w:r>
+      <w:r>
+        <w:t xml:space="preserve">, a </w:t>
+      </w:r>
+      <w:r>
+        <w:t>new species of bacteria was created that digested oil</w:t>
+      </w:r>
+      <w:r>
+        <w:t xml:space="preserve"> was upheld to </w:t>
+      </w:r>
+      <w:r>
         <w:lastRenderedPageBreak/>
-        <w:t>Diamond v. Chakrabarty</w:t>
-      </w:r>
-      <w:r>
-        <w:t xml:space="preserve">, a </w:t>
-      </w:r>
-      <w:r>
-        <w:t>new species of bacteria was created that digested oil</w:t>
-      </w:r>
-      <w:r>
-        <w:t xml:space="preserve"> was upheld to be patentable because it was not naturally occurring</w:t>
+        <w:t>be patentable because it was not naturally occurring</w:t>
       </w:r>
       <w:r>
         <w:t xml:space="preserve"> and it was unpatentable simply because it was a living organism</w:t>
@@ -920,10 +920,10 @@
         <w:ind w:firstLine="720"/>
       </w:pPr>
       <w:r>
-        <w:t xml:space="preserve">The Supreme Court has not defined “abstract idea” nor is there a test for </w:t>
-      </w:r>
-      <w:r>
-        <w:t>discerning its meaning.</w:t>
+        <w:t xml:space="preserve">The word “abstract” </w:t>
+      </w:r>
+      <w:r>
+        <w:t>describes items that lack physical or concrete existence.</w:t>
       </w:r>
       <w:r>
         <w:rPr>
@@ -935,7 +935,22 @@
         <w:t xml:space="preserve"> </w:t>
       </w:r>
       <w:r>
-        <w:t>Each patent must be considered on a case by case basis.</w:t>
+        <w:t>So perhaps it is fitting that t</w:t>
+      </w:r>
+      <w:r>
+        <w:t>he Supreme Court has not defined “abstract idea”</w:t>
+      </w:r>
+      <w:r>
+        <w:t xml:space="preserve">. </w:t>
+      </w:r>
+      <w:r>
+        <w:t>This has created difficulty and varying tests over the years to determine</w:t>
+      </w:r>
+      <w:r>
+        <w:t xml:space="preserve"> when patent contains an “abstract idea.</w:t>
+      </w:r>
+      <w:r>
+        <w:t>”</w:t>
       </w:r>
       <w:r>
         <w:rPr>
@@ -946,8 +961,85 @@
       <w:r>
         <w:t xml:space="preserve"> </w:t>
       </w:r>
+      <w:r>
+        <w:t>Today</w:t>
+      </w:r>
+      <w:r>
+        <w:t xml:space="preserve"> there </w:t>
+      </w:r>
+      <w:r>
+        <w:t xml:space="preserve">is no </w:t>
+      </w:r>
+      <w:r>
+        <w:t xml:space="preserve">test for </w:t>
+      </w:r>
+      <w:r>
+        <w:t>discerning</w:t>
+      </w:r>
+      <w:r>
+        <w:t xml:space="preserve"> abstract ideas</w:t>
+      </w:r>
       <w:commentRangeStart w:id="1"/>
       <w:r>
+        <w:rPr>
+          <w:rStyle w:val="FootnoteReference"/>
+        </w:rPr>
+        <w:footnoteReference w:id="26"/>
+      </w:r>
+      <w:commentRangeEnd w:id="1"/>
+      <w:r>
+        <w:rPr>
+          <w:rStyle w:val="CommentReference"/>
+        </w:rPr>
+        <w:commentReference w:id="1"/>
+      </w:r>
+      <w:r>
+        <w:t xml:space="preserve"> </w:t>
+      </w:r>
+      <w:r>
+        <w:t xml:space="preserve">and </w:t>
+      </w:r>
+      <w:r>
+        <w:t>e</w:t>
+      </w:r>
+      <w:r>
+        <w:t>ach patent must be considered on a case by case basis.</w:t>
+      </w:r>
+      <w:r>
+        <w:rPr>
+          <w:rStyle w:val="FootnoteReference"/>
+        </w:rPr>
+        <w:footnoteReference w:id="27"/>
+      </w:r>
+      <w:r>
+        <w:t xml:space="preserve"> </w:t>
+      </w:r>
+      <w:r>
+        <w:t xml:space="preserve">The </w:t>
+      </w:r>
+      <w:r>
+        <w:t>Court has also held that</w:t>
+      </w:r>
+      <w:r>
+        <w:t xml:space="preserve"> an</w:t>
+      </w:r>
+      <w:r>
+        <w:t xml:space="preserve"> idea</w:t>
+      </w:r>
+      <w:r>
+        <w:t xml:space="preserve"> is not patentable.</w:t>
+      </w:r>
+      <w:r>
+        <w:rPr>
+          <w:rStyle w:val="FootnoteReference"/>
+        </w:rPr>
+        <w:footnoteReference w:id="28"/>
+      </w:r>
+      <w:r>
+        <w:t xml:space="preserve"> </w:t>
+      </w:r>
+      <w:commentRangeStart w:id="2"/>
+      <w:r>
         <w:t xml:space="preserve">Algorithms and mathematical </w:t>
       </w:r>
       <w:r>
@@ -981,17 +1073,17 @@
         <w:rPr>
           <w:rStyle w:val="FootnoteReference"/>
         </w:rPr>
-        <w:footnoteReference w:id="26"/>
-      </w:r>
-      <w:r>
-        <w:t xml:space="preserve"> </w:t>
-      </w:r>
-      <w:commentRangeEnd w:id="1"/>
+        <w:footnoteReference w:id="29"/>
+      </w:r>
+      <w:r>
+        <w:t xml:space="preserve"> </w:t>
+      </w:r>
+      <w:commentRangeEnd w:id="2"/>
       <w:r>
         <w:rPr>
           <w:rStyle w:val="CommentReference"/>
         </w:rPr>
-        <w:commentReference w:id="1"/>
+        <w:commentReference w:id="2"/>
       </w:r>
       <w:r>
         <w:t xml:space="preserve">Patents not ineligible merely because </w:t>
@@ -1003,7 +1095,7 @@
         <w:rPr>
           <w:rStyle w:val="FootnoteReference"/>
         </w:rPr>
-        <w:footnoteReference w:id="27"/>
+        <w:footnoteReference w:id="30"/>
       </w:r>
       <w:r>
         <w:t xml:space="preserve"> but to be patentable </w:t>
@@ -1018,7 +1110,7 @@
         <w:rPr>
           <w:rStyle w:val="FootnoteReference"/>
         </w:rPr>
-        <w:footnoteReference w:id="28"/>
+        <w:footnoteReference w:id="31"/>
       </w:r>
       <w:r>
         <w:t xml:space="preserve"> </w:t>
@@ -1039,7 +1131,7 @@
         <w:rPr>
           <w:rStyle w:val="FootnoteReference"/>
         </w:rPr>
-        <w:footnoteReference w:id="29"/>
+        <w:footnoteReference w:id="32"/>
       </w:r>
       <w:r>
         <w:t xml:space="preserve"> </w:t>
@@ -1072,7 +1164,7 @@
         <w:rPr>
           <w:rStyle w:val="FootnoteReference"/>
         </w:rPr>
-        <w:footnoteReference w:id="30"/>
+        <w:footnoteReference w:id="33"/>
       </w:r>
       <w:r>
         <w:t xml:space="preserve"> They must have </w:t>
@@ -1084,7 +1176,7 @@
         <w:rPr>
           <w:rStyle w:val="FootnoteReference"/>
         </w:rPr>
-        <w:footnoteReference w:id="31"/>
+        <w:footnoteReference w:id="34"/>
       </w:r>
       <w:r>
         <w:t xml:space="preserve"> </w:t>
@@ -1104,16 +1196,16 @@
       <w:r>
         <w:t xml:space="preserve"> Court cases </w:t>
       </w:r>
-      <w:commentRangeStart w:id="2"/>
+      <w:commentRangeStart w:id="3"/>
       <w:r>
         <w:t xml:space="preserve">personify </w:t>
       </w:r>
-      <w:commentRangeEnd w:id="2"/>
+      <w:commentRangeEnd w:id="3"/>
       <w:r>
         <w:rPr>
           <w:rStyle w:val="CommentReference"/>
         </w:rPr>
-        <w:commentReference w:id="2"/>
+        <w:commentReference w:id="3"/>
       </w:r>
       <w:r>
         <w:t xml:space="preserve">these differences. </w:t>
@@ -1179,7 +1271,7 @@
         <w:rPr>
           <w:rStyle w:val="FootnoteReference"/>
         </w:rPr>
-        <w:footnoteReference w:id="32"/>
+        <w:footnoteReference w:id="35"/>
       </w:r>
       <w:r>
         <w:t xml:space="preserve"> </w:t>
@@ -1203,7 +1295,7 @@
         <w:rPr>
           <w:rStyle w:val="FootnoteReference"/>
         </w:rPr>
-        <w:footnoteReference w:id="33"/>
+        <w:footnoteReference w:id="36"/>
       </w:r>
       <w:r>
         <w:t xml:space="preserve"> </w:t>
@@ -1224,7 +1316,7 @@
         <w:rPr>
           <w:rStyle w:val="FootnoteReference"/>
         </w:rPr>
-        <w:footnoteReference w:id="34"/>
+        <w:footnoteReference w:id="37"/>
       </w:r>
       <w:r>
         <w:t xml:space="preserve"> </w:t>
@@ -1276,6 +1368,12 @@
       <w:r>
         <w:t xml:space="preserve">. </w:t>
       </w:r>
+    </w:p>
+    <w:p>
+      <w:pPr>
+        <w:spacing w:line="480" w:lineRule="auto"/>
+        <w:ind w:firstLine="720"/>
+      </w:pPr>
       <w:r>
         <w:t>Fast Forward to 1980; the Supreme Court considers</w:t>
       </w:r>
@@ -1292,20 +1390,20 @@
         <w:t>process relied heavily on a formula known as the Arrhenius equation</w:t>
       </w:r>
       <w:r>
-        <w:t xml:space="preserve">, and </w:t>
+        <w:t xml:space="preserve">, and by continually taking temperature </w:t>
+      </w:r>
+      <w:r>
+        <w:t xml:space="preserve">measurements, a digital computer was able to use the formula </w:t>
       </w:r>
       <w:r>
         <w:lastRenderedPageBreak/>
-        <w:t xml:space="preserve">by continually taking temperature </w:t>
-      </w:r>
-      <w:r>
-        <w:t>measurements, a digital computer was able to use the formula to provide an accurate cure time.</w:t>
-      </w:r>
-      <w:r>
-        <w:rPr>
-          <w:rStyle w:val="FootnoteReference"/>
-        </w:rPr>
-        <w:footnoteReference w:id="35"/>
+        <w:t>to provide an accurate cure time.</w:t>
+      </w:r>
+      <w:r>
+        <w:rPr>
+          <w:rStyle w:val="FootnoteReference"/>
+        </w:rPr>
+        <w:footnoteReference w:id="38"/>
       </w:r>
       <w:r>
         <w:t xml:space="preserve"> Here the </w:t>
@@ -1361,7 +1459,7 @@
         <w:rPr>
           <w:rStyle w:val="FootnoteReference"/>
         </w:rPr>
-        <w:footnoteReference w:id="36"/>
+        <w:footnoteReference w:id="39"/>
       </w:r>
       <w:r>
         <w:t xml:space="preserve"> </w:t>
@@ -1375,7 +1473,7 @@
       <w:r>
         <w:t xml:space="preserve">, </w:t>
       </w:r>
-      <w:commentRangeStart w:id="3"/>
+      <w:commentRangeStart w:id="4"/>
       <w:r>
         <w:t xml:space="preserve">suggesting that </w:t>
       </w:r>
@@ -1385,18 +1483,18 @@
       <w:r>
         <w:t xml:space="preserve"> is required for patent eligibility</w:t>
       </w:r>
-      <w:commentRangeEnd w:id="3"/>
+      <w:commentRangeEnd w:id="4"/>
       <w:r>
         <w:rPr>
           <w:rStyle w:val="CommentReference"/>
         </w:rPr>
-        <w:commentReference w:id="3"/>
-      </w:r>
-      <w:r>
-        <w:rPr>
-          <w:rStyle w:val="FootnoteReference"/>
-        </w:rPr>
-        <w:footnoteReference w:id="37"/>
+        <w:commentReference w:id="4"/>
+      </w:r>
+      <w:r>
+        <w:rPr>
+          <w:rStyle w:val="FootnoteReference"/>
+        </w:rPr>
+        <w:footnoteReference w:id="40"/>
       </w:r>
       <w:r>
         <w:t xml:space="preserve"> and </w:t>
@@ -1420,17 +1518,17 @@
       <w:r>
         <w:t xml:space="preserve">Software Patents &amp; </w:t>
       </w:r>
-      <w:commentRangeStart w:id="4"/>
+      <w:commentRangeStart w:id="5"/>
       <w:r>
         <w:t>Abstract ideas</w:t>
       </w:r>
-      <w:commentRangeEnd w:id="4"/>
+      <w:commentRangeEnd w:id="5"/>
       <w:r>
         <w:rPr>
           <w:rStyle w:val="CommentReference"/>
           <w:rFonts w:eastAsiaTheme="minorHAnsi" w:cstheme="minorBidi"/>
         </w:rPr>
-        <w:commentReference w:id="4"/>
+        <w:commentReference w:id="5"/>
       </w:r>
     </w:p>
     <w:p>
@@ -1484,7 +1582,7 @@
         <w:rPr>
           <w:rStyle w:val="FootnoteReference"/>
         </w:rPr>
-        <w:footnoteReference w:id="38"/>
+        <w:footnoteReference w:id="41"/>
       </w:r>
       <w:r>
         <w:t xml:space="preserve"> </w:t>
@@ -1517,7 +1615,7 @@
         <w:rPr>
           <w:rStyle w:val="FootnoteReference"/>
         </w:rPr>
-        <w:footnoteReference w:id="39"/>
+        <w:footnoteReference w:id="42"/>
       </w:r>
       <w:r>
         <w:t xml:space="preserve">, </w:t>
@@ -1550,7 +1648,7 @@
         <w:rPr>
           <w:rStyle w:val="FootnoteReference"/>
         </w:rPr>
-        <w:footnoteReference w:id="40"/>
+        <w:footnoteReference w:id="43"/>
       </w:r>
       <w:r>
         <w:t xml:space="preserve"> </w:t>
@@ -1562,20 +1660,59 @@
         <w:t xml:space="preserve">not as </w:t>
       </w:r>
       <w:r>
+        <w:t>tangible and</w:t>
+      </w:r>
+      <w:r>
+        <w:t xml:space="preserve"> </w:t>
+      </w:r>
+      <w:r>
+        <w:t>therefore are</w:t>
+      </w:r>
+      <w:r>
+        <w:t xml:space="preserve"> </w:t>
+      </w:r>
+      <w:r>
+        <w:t>more difficult to patent</w:t>
+      </w:r>
+      <w:r>
+        <w:t>.</w:t>
+      </w:r>
+      <w:r>
+        <w:rPr>
+          <w:rStyle w:val="FootnoteReference"/>
+        </w:rPr>
+        <w:footnoteReference w:id="44"/>
+      </w:r>
+      <w:r>
+        <w:t xml:space="preserve"> </w:t>
+      </w:r>
+      <w:r>
+        <w:t xml:space="preserve">Software </w:t>
+      </w:r>
+      <w:r>
+        <w:t xml:space="preserve">as a member of the process category of patents, is similarly difficult to patent for several reasons: </w:t>
+      </w:r>
+      <w:r>
+        <w:t>1) it is intangible; 2)</w:t>
+      </w:r>
+      <w:r>
+        <w:t xml:space="preserve"> </w:t>
+      </w:r>
+      <w:r>
         <w:lastRenderedPageBreak/>
-        <w:t>tangible and</w:t>
-      </w:r>
-      <w:r>
-        <w:t xml:space="preserve"> </w:t>
-      </w:r>
-      <w:r>
-        <w:t>therefore are</w:t>
-      </w:r>
-      <w:r>
-        <w:t xml:space="preserve"> </w:t>
-      </w:r>
-      <w:r>
-        <w:t>more difficult to patent</w:t>
+        <w:t>software frequently is made up of algorithms</w:t>
+      </w:r>
+      <w:r>
+        <w:t xml:space="preserve">; </w:t>
+      </w:r>
+      <w:r>
+        <w:t xml:space="preserve">and 3) </w:t>
+      </w:r>
+      <w:r>
+        <w:t xml:space="preserve">it </w:t>
+      </w:r>
+      <w:r>
+        <w:t>can be seen as a mere representation of an abstract idea</w:t>
       </w:r>
       <w:r>
         <w:t>.</w:t>
@@ -1584,74 +1721,38 @@
         <w:rPr>
           <w:rStyle w:val="FootnoteReference"/>
         </w:rPr>
-        <w:footnoteReference w:id="41"/>
-      </w:r>
-      <w:r>
-        <w:t xml:space="preserve"> </w:t>
-      </w:r>
-      <w:r>
-        <w:t xml:space="preserve">Software </w:t>
-      </w:r>
-      <w:r>
-        <w:t xml:space="preserve">as a member of the process category of patents, is similarly difficult to patent for several reasons: </w:t>
-      </w:r>
-      <w:r>
-        <w:t>1) it is intangible; 2)</w:t>
-      </w:r>
-      <w:r>
-        <w:t xml:space="preserve"> software frequently is made up of algorithms</w:t>
-      </w:r>
-      <w:r>
-        <w:t xml:space="preserve">; </w:t>
-      </w:r>
-      <w:r>
-        <w:t xml:space="preserve">and 3) </w:t>
-      </w:r>
-      <w:r>
-        <w:t xml:space="preserve">it </w:t>
-      </w:r>
-      <w:r>
-        <w:t>can be seen as a mere representation of an abstract idea</w:t>
-      </w:r>
-      <w:r>
+        <w:footnoteReference w:id="45"/>
+      </w:r>
+      <w:r>
+        <w:t xml:space="preserve"> </w:t>
+      </w:r>
+      <w:r>
+        <w:t xml:space="preserve">Many believe that </w:t>
+      </w:r>
+      <w:r>
+        <w:t xml:space="preserve">this eligibility requirement is </w:t>
+      </w:r>
+      <w:r>
+        <w:t>stifling</w:t>
+      </w:r>
+      <w:r>
+        <w:t xml:space="preserve"> innovation </w:t>
+      </w:r>
+      <w:r>
+        <w:t>with its chilling effect on patents</w:t>
+      </w:r>
+      <w:r>
+        <w:rPr>
+          <w:color w:val="auto"/>
+        </w:rPr>
         <w:t>.</w:t>
       </w:r>
       <w:r>
         <w:rPr>
           <w:rStyle w:val="FootnoteReference"/>
-        </w:rPr>
-        <w:footnoteReference w:id="42"/>
-      </w:r>
-      <w:r>
-        <w:t xml:space="preserve"> </w:t>
-      </w:r>
-      <w:r>
-        <w:t xml:space="preserve">Many believe that </w:t>
-      </w:r>
-      <w:r>
-        <w:t xml:space="preserve">this eligibility requirement is </w:t>
-      </w:r>
-      <w:r>
-        <w:t>stifling</w:t>
-      </w:r>
-      <w:r>
-        <w:t xml:space="preserve"> innovation </w:t>
-      </w:r>
-      <w:r>
-        <w:t>with its chilling effect on patents</w:t>
-      </w:r>
-      <w:r>
-        <w:rPr>
           <w:color w:val="auto"/>
         </w:rPr>
-        <w:t>.</w:t>
-      </w:r>
-      <w:r>
-        <w:rPr>
-          <w:rStyle w:val="FootnoteReference"/>
-          <w:color w:val="auto"/>
-        </w:rPr>
-        <w:footnoteReference w:id="43"/>
+        <w:footnoteReference w:id="46"/>
       </w:r>
       <w:r>
         <w:rPr>
@@ -1684,7 +1785,7 @@
         <w:rPr>
           <w:rStyle w:val="FootnoteReference"/>
         </w:rPr>
-        <w:footnoteReference w:id="44"/>
+        <w:footnoteReference w:id="47"/>
       </w:r>
       <w:r>
         <w:t xml:space="preserve">, and more easily fit into the </w:t>
@@ -1766,7 +1867,7 @@
           <w:rStyle w:val="FootnoteReference"/>
           <w:color w:val="auto"/>
         </w:rPr>
-        <w:footnoteReference w:id="45"/>
+        <w:footnoteReference w:id="48"/>
       </w:r>
       <w:r>
         <w:rPr>
@@ -1789,7 +1890,7 @@
         </w:rPr>
         <w:t>[</w:t>
       </w:r>
-      <w:commentRangeStart w:id="5"/>
+      <w:commentRangeStart w:id="6"/>
       <w:r>
         <w:rPr>
           <w:color w:val="FF0000"/>
@@ -1823,13 +1924,13 @@
         </w:rPr>
         <w:t>Kappos</w:t>
       </w:r>
-      <w:commentRangeEnd w:id="5"/>
+      <w:commentRangeEnd w:id="6"/>
       <w:proofErr w:type="spellEnd"/>
       <w:r>
         <w:rPr>
           <w:rStyle w:val="CommentReference"/>
         </w:rPr>
-        <w:commentReference w:id="5"/>
+        <w:commentReference w:id="6"/>
       </w:r>
       <w:proofErr w:type="gramStart"/>
       <w:r>
@@ -1882,7 +1983,7 @@
         <w:rPr>
           <w:rStyle w:val="FootnoteReference"/>
         </w:rPr>
-        <w:footnoteReference w:id="46"/>
+        <w:footnoteReference w:id="49"/>
       </w:r>
       <w:r>
         <w:t xml:space="preserve"> These claims </w:t>
@@ -1909,20 +2010,16 @@
         <w:rPr>
           <w:rStyle w:val="FootnoteReference"/>
         </w:rPr>
-        <w:footnoteReference w:id="47"/>
-      </w:r>
-      <w:r>
-        <w:t xml:space="preserve"> Thus claims often contain a variation on the following, “A computer readable medium containing program </w:t>
-      </w:r>
-      <w:r>
-        <w:lastRenderedPageBreak/>
-        <w:t>instructions…”</w:t>
-      </w:r>
-      <w:r>
-        <w:rPr>
-          <w:rStyle w:val="FootnoteReference"/>
-        </w:rPr>
-        <w:footnoteReference w:id="48"/>
+        <w:footnoteReference w:id="50"/>
+      </w:r>
+      <w:r>
+        <w:t xml:space="preserve"> Thus claims often contain a variation on the following, “A computer readable medium containing program instructions…”</w:t>
+      </w:r>
+      <w:r>
+        <w:rPr>
+          <w:rStyle w:val="FootnoteReference"/>
+        </w:rPr>
+        <w:footnoteReference w:id="51"/>
       </w:r>
       <w:r>
         <w:t xml:space="preserve"> in an effort to connect the abstract nature of software with something tangible and real. </w:t>
@@ -1933,8 +2030,9 @@
         <w:spacing w:line="480" w:lineRule="auto"/>
         <w:ind w:firstLine="720"/>
       </w:pPr>
-      <w:commentRangeStart w:id="6"/>
-      <w:r>
+      <w:commentRangeStart w:id="7"/>
+      <w:r>
+        <w:lastRenderedPageBreak/>
         <w:t xml:space="preserve">[explain </w:t>
       </w:r>
       <w:r>
@@ -1962,13 +2060,13 @@
       <w:r>
         <w:t>Enfish</w:t>
       </w:r>
-      <w:commentRangeEnd w:id="6"/>
+      <w:commentRangeEnd w:id="7"/>
       <w:proofErr w:type="spellEnd"/>
       <w:r>
         <w:rPr>
           <w:rStyle w:val="CommentReference"/>
         </w:rPr>
-        <w:commentReference w:id="6"/>
+        <w:commentReference w:id="7"/>
       </w:r>
     </w:p>
     <w:p>
@@ -1976,7 +2074,7 @@
         <w:spacing w:line="480" w:lineRule="auto"/>
         <w:ind w:firstLine="720"/>
       </w:pPr>
-      <w:commentRangeStart w:id="7"/>
+      <w:commentRangeStart w:id="8"/>
       <w:r>
         <w:t>In 2012</w:t>
       </w:r>
@@ -2035,12 +2133,12 @@
       <w:r>
         <w:t xml:space="preserve">or if the patent integrates building blocks into something more. </w:t>
       </w:r>
-      <w:commentRangeEnd w:id="7"/>
+      <w:commentRangeEnd w:id="8"/>
       <w:r>
         <w:rPr>
           <w:rStyle w:val="CommentReference"/>
         </w:rPr>
-        <w:commentReference w:id="7"/>
+        <w:commentReference w:id="8"/>
       </w:r>
       <w:r>
         <w:t>[What was the impact?]</w:t>
@@ -2066,143 +2164,449 @@
         <w:spacing w:line="480" w:lineRule="auto"/>
         <w:ind w:firstLine="720"/>
       </w:pPr>
-      <w:commentRangeStart w:id="8"/>
+      <w:commentRangeStart w:id="9"/>
       <w:r>
         <w:t>[</w:t>
       </w:r>
-      <w:commentRangeStart w:id="9"/>
+      <w:commentRangeStart w:id="10"/>
       <w:proofErr w:type="spellStart"/>
       <w:r>
         <w:t>alice</w:t>
       </w:r>
+      <w:commentRangeEnd w:id="10"/>
+      <w:proofErr w:type="spellEnd"/>
+      <w:r>
+        <w:rPr>
+          <w:rStyle w:val="CommentReference"/>
+        </w:rPr>
+        <w:commentReference w:id="10"/>
+      </w:r>
+      <w:r>
+        <w:t xml:space="preserve">] </w:t>
+      </w:r>
       <w:commentRangeEnd w:id="9"/>
+      <w:r>
+        <w:rPr>
+          <w:rStyle w:val="CommentReference"/>
+        </w:rPr>
+        <w:commentReference w:id="9"/>
+      </w:r>
+      <w:r>
+        <w:t xml:space="preserve">In 2014, the patent world was rocked by </w:t>
+      </w:r>
+      <w:r>
+        <w:rPr>
+          <w:i/>
+        </w:rPr>
+        <w:t>Alice Corp. Pty. Ltd. v. CLS Bank Intern</w:t>
+      </w:r>
+      <w:r>
+        <w:t xml:space="preserve">, in which the Supreme Court ruled that </w:t>
+      </w:r>
+      <w:r>
+        <w:t xml:space="preserve">escrow software was a patent ineligible invention. </w:t>
+      </w:r>
+      <w:r>
+        <w:t xml:space="preserve">The opinion </w:t>
+      </w:r>
+      <w:r>
+        <w:t xml:space="preserve">created a </w:t>
+      </w:r>
+      <w:r>
+        <w:t>two-step</w:t>
+      </w:r>
+      <w:r>
+        <w:t xml:space="preserve"> framework, based largely on the </w:t>
+      </w:r>
+      <w:r>
+        <w:rPr>
+          <w:i/>
+        </w:rPr>
+        <w:t>Mayo</w:t>
+      </w:r>
+      <w:r>
+        <w:t xml:space="preserve"> holding, to determine if a</w:t>
+      </w:r>
+      <w:r>
+        <w:t xml:space="preserve">n invention was patent eligible. </w:t>
+      </w:r>
+      <w:r>
+        <w:t>In s</w:t>
+      </w:r>
+      <w:r>
+        <w:t xml:space="preserve">tep one of the framework </w:t>
+      </w:r>
+      <w:r>
+        <w:t xml:space="preserve">the Court must determine if the claims at </w:t>
+      </w:r>
+      <w:r>
+        <w:t>issue</w:t>
+      </w:r>
+      <w:r>
+        <w:t xml:space="preserve"> are direct</w:t>
+      </w:r>
+      <w:r>
+        <w:t>ed to a patent-ineligible concept; if yes then they proceed to step two which asks: “what else is there in the claim before us?”</w:t>
+      </w:r>
+      <w:r>
+        <w:rPr>
+          <w:rStyle w:val="FootnoteReference"/>
+        </w:rPr>
+        <w:footnoteReference w:id="52"/>
+      </w:r>
+      <w:r>
+        <w:t xml:space="preserve"> </w:t>
+      </w:r>
+      <w:commentRangeStart w:id="11"/>
+      <w:r>
+        <w:t xml:space="preserve">This second step </w:t>
+      </w:r>
+      <w:r>
+        <w:t>is determining whether additional elements transform the nature of the claim into patent eligible application</w:t>
+      </w:r>
+      <w:commentRangeEnd w:id="11"/>
+      <w:r>
+        <w:rPr>
+          <w:rStyle w:val="CommentReference"/>
+        </w:rPr>
+        <w:commentReference w:id="11"/>
+      </w:r>
+      <w:r>
+        <w:t>.</w:t>
+      </w:r>
+      <w:r>
+        <w:rPr>
+          <w:rStyle w:val="FootnoteReference"/>
+        </w:rPr>
+        <w:footnoteReference w:id="53"/>
+      </w:r>
+      <w:r>
+        <w:t xml:space="preserve"> </w:t>
+      </w:r>
+      <w:r>
+        <w:t>The claim elements must be considered individually and in combination</w:t>
+      </w:r>
+      <w:r>
+        <w:t>.</w:t>
+      </w:r>
+      <w:r>
+        <w:t xml:space="preserve"> </w:t>
+      </w:r>
+      <w:r>
+        <w:rPr>
+          <w:color w:val="FF0000"/>
+        </w:rPr>
+        <w:t xml:space="preserve">[Insert </w:t>
+      </w:r>
+      <w:r>
+        <w:rPr>
+          <w:color w:val="FF0000"/>
+        </w:rPr>
+        <w:t xml:space="preserve">more about the mechanics of the decision, and how the factors weighed in the case at hand]. </w:t>
+      </w:r>
+      <w:r>
+        <w:t xml:space="preserve">In the </w:t>
+      </w:r>
+      <w:r>
+        <w:t>month</w:t>
+      </w:r>
+      <w:r>
+        <w:t xml:space="preserve"> after </w:t>
+      </w:r>
+      <w:r>
+        <w:rPr>
+          <w:i/>
+        </w:rPr>
+        <w:t>Alice</w:t>
+      </w:r>
+      <w:r>
+        <w:t>, 830 patent applications were withdrawn</w:t>
+      </w:r>
+      <w:r>
+        <w:t>.</w:t>
+      </w:r>
+      <w:r>
+        <w:rPr>
+          <w:rStyle w:val="FootnoteReference"/>
+        </w:rPr>
+        <w:footnoteReference w:id="54"/>
+      </w:r>
+      <w:r>
+        <w:t xml:space="preserve"> In the year following the decision, the Federal </w:t>
+      </w:r>
+      <w:commentRangeStart w:id="12"/>
+      <w:r>
+        <w:lastRenderedPageBreak/>
+        <w:t>Circuit used the two-step frame</w:t>
+      </w:r>
+      <w:r>
+        <w:t xml:space="preserve">work </w:t>
+      </w:r>
+      <w:r>
+        <w:t>in ten cases</w:t>
+      </w:r>
+      <w:r>
+        <w:rPr>
+          <w:rStyle w:val="FootnoteReference"/>
+        </w:rPr>
+        <w:footnoteReference w:id="55"/>
+      </w:r>
+      <w:r>
+        <w:t xml:space="preserve"> </w:t>
+      </w:r>
+      <w:r>
+        <w:t xml:space="preserve">and only found </w:t>
+      </w:r>
+      <w:r>
+        <w:t xml:space="preserve">one </w:t>
+      </w:r>
+      <w:r>
+        <w:t xml:space="preserve">to contain </w:t>
+      </w:r>
+      <w:r>
+        <w:t>patent eligible subject matter.</w:t>
+      </w:r>
+      <w:r>
+        <w:rPr>
+          <w:rStyle w:val="FootnoteReference"/>
+        </w:rPr>
+        <w:footnoteReference w:id="56"/>
+      </w:r>
+      <w:commentRangeEnd w:id="12"/>
+      <w:r>
+        <w:rPr>
+          <w:rStyle w:val="CommentReference"/>
+        </w:rPr>
+        <w:commentReference w:id="12"/>
+      </w:r>
+    </w:p>
+    <w:p>
+      <w:pPr>
+        <w:spacing w:line="480" w:lineRule="auto"/>
+        <w:ind w:firstLine="720"/>
+      </w:pPr>
+      <w:r>
+        <w:t xml:space="preserve">[Discuss DDR Holdings]. </w:t>
+      </w:r>
+    </w:p>
+    <w:p>
+      <w:pPr>
+        <w:spacing w:line="480" w:lineRule="auto"/>
+        <w:ind w:firstLine="720"/>
+      </w:pPr>
+      <w:r>
+        <w:t>[Next steps: reread journal articles and take detailed notes and integrate them into the paper in the respective places:</w:t>
+      </w:r>
+    </w:p>
+    <w:p>
+      <w:pPr>
+        <w:spacing w:line="480" w:lineRule="auto"/>
+        <w:ind w:firstLine="720"/>
+      </w:pPr>
+      <w:r>
+        <w:t xml:space="preserve">- </w:t>
+      </w:r>
+      <w:r>
+        <w:t>SOFTWARE PATENTS AND PRETRIAL DISMISSAL BASED ON INELIGIBILITY</w:t>
+      </w:r>
+    </w:p>
+    <w:p>
+      <w:pPr>
+        <w:spacing w:line="480" w:lineRule="auto"/>
+        <w:ind w:firstLine="720"/>
+      </w:pPr>
+      <w:r>
+        <w:t xml:space="preserve">- </w:t>
+      </w:r>
+      <w:r>
+        <w:t xml:space="preserve">Hung H. Bui, A </w:t>
+      </w:r>
+      <w:proofErr w:type="gramStart"/>
+      <w:r>
+        <w:t>Common Sense</w:t>
+      </w:r>
+      <w:proofErr w:type="gramEnd"/>
+      <w:r>
+        <w:t xml:space="preserve"> Approach to Implement the Supreme</w:t>
+      </w:r>
+      <w:r>
+        <w:t xml:space="preserve"> </w:t>
+      </w:r>
+      <w:r>
+        <w:t>Court's Alice Two-Step Framework to Provide "Certainty" and</w:t>
+      </w:r>
+      <w:r>
+        <w:t xml:space="preserve"> </w:t>
+      </w:r>
+      <w:r>
+        <w:t>"Predictability", 100 J. Pat. &amp; Trademark Off. Soc'y 165, 241-42 (2018)</w:t>
+      </w:r>
+    </w:p>
+    <w:p>
+      <w:pPr>
+        <w:spacing w:line="480" w:lineRule="auto"/>
+        <w:ind w:firstLine="720"/>
+      </w:pPr>
+      <w:r>
+        <w:t>-</w:t>
+      </w:r>
+      <w:r>
+        <w:t xml:space="preserve"> </w:t>
+      </w:r>
+      <w:r>
+        <w:t>PATENT ELIGIBILITY AFTER MAYO: HOW DID WE GET HERE AND WHERE DO WE GO?</w:t>
+      </w:r>
+    </w:p>
+    <w:p>
+      <w:pPr>
+        <w:spacing w:line="480" w:lineRule="auto"/>
+        <w:ind w:firstLine="720"/>
+      </w:pPr>
+      <w:r>
+        <w:t xml:space="preserve">- </w:t>
+      </w:r>
+      <w:r>
+        <w:t>CHALLENGES WITH PATENTING SOFTWARE</w:t>
+      </w:r>
+    </w:p>
+    <w:p>
+      <w:pPr>
+        <w:spacing w:line="480" w:lineRule="auto"/>
+        <w:ind w:firstLine="720"/>
+      </w:pPr>
+      <w:r>
+        <w:lastRenderedPageBreak/>
+        <w:t xml:space="preserve">- </w:t>
+      </w:r>
+      <w:r>
+        <w:t>OUT OF WONDERLAND FROM DIEHR TO AATRIX: THREE STEPS TO OVERCOMING 101 REJECTIONS--PART I</w:t>
+      </w:r>
+    </w:p>
+    <w:p>
+      <w:pPr>
+        <w:spacing w:line="480" w:lineRule="auto"/>
+        <w:ind w:firstLine="720"/>
+      </w:pPr>
+      <w:r>
+        <w:t xml:space="preserve">- </w:t>
+      </w:r>
+      <w:bookmarkStart w:id="13" w:name="cobalt_foldering_ro_item_name_17"/>
+      <w:r>
+        <w:fldChar w:fldCharType="begin"/>
+      </w:r>
+      <w:r>
+        <w:instrText xml:space="preserve"> HYPERLINK "https://1.next.westlaw.com/Document/I849708333df211e89bf099c0ee06c731/View/FullText.html?navigationPath=%2FFoldering%2Fv1%2Fskguth10%2Fcontainers%2Fuser%2F03c41c7d12f540a8934872beca9e6153%2Fcontents%2FdocumentNavigation%2Feb174aae-b20a-4d6d-8f0a-b23b823131ea%2FI849708333df211e89bf099c0ee06c731%3FcontainerType%3Dfolder&amp;listSource=Foldering&amp;list=folderContents&amp;rank=17&amp;sessionScopeId=c62b8f4d2ecded83d080d4e3190c7ce2e4b806b7df9168d3f6c5e5f3f7999a9f&amp;rulebookMode=false&amp;fcid=e045a2104e81411c83e18400d1f8184c&amp;transitionType=FolderItem&amp;contextData=%28cid.e045a2104e81411c83e18400d1f8184c*oc.Default%29" </w:instrText>
+      </w:r>
+      <w:r>
+        <w:fldChar w:fldCharType="separate"/>
+      </w:r>
+      <w:r>
+        <w:rPr>
+          <w:rStyle w:val="Hyperlink"/>
+          <w:rFonts w:ascii="Source Sans Pro" w:hAnsi="Source Sans Pro"/>
+          <w:color w:val="0E568C"/>
+          <w:sz w:val="21"/>
+          <w:szCs w:val="21"/>
+          <w:bdr w:val="none" w:sz="0" w:space="0" w:color="auto" w:frame="1"/>
+          <w:shd w:val="clear" w:color="auto" w:fill="FFFFFF"/>
+        </w:rPr>
+        <w:t>QUICK DECISIONS IN PATENT CASES</w:t>
+      </w:r>
+      <w:r>
+        <w:fldChar w:fldCharType="end"/>
+      </w:r>
+      <w:bookmarkEnd w:id="13"/>
+    </w:p>
+    <w:p>
+      <w:pPr>
+        <w:spacing w:line="480" w:lineRule="auto"/>
+        <w:ind w:firstLine="720"/>
+      </w:pPr>
+      <w:r>
+        <w:t>SOFTWARE PATENTS AND PRETRIAL DISMISSAL BASED ON INELIGIBILITY</w:t>
+      </w:r>
+    </w:p>
+    <w:p>
+      <w:pPr>
+        <w:pStyle w:val="ListParagraph"/>
+        <w:numPr>
+          <w:ilvl w:val="0"/>
+          <w:numId w:val="8"/>
+        </w:numPr>
+        <w:spacing w:line="480" w:lineRule="auto"/>
+      </w:pPr>
+      <w:r>
+        <w:t xml:space="preserve">Re read </w:t>
+      </w:r>
+      <w:proofErr w:type="spellStart"/>
+      <w:r>
+        <w:t>alice</w:t>
+      </w:r>
       <w:proofErr w:type="spellEnd"/>
-      <w:r>
-        <w:rPr>
-          <w:rStyle w:val="CommentReference"/>
-        </w:rPr>
-        <w:commentReference w:id="9"/>
-      </w:r>
-      <w:r>
-        <w:t xml:space="preserve">] </w:t>
-      </w:r>
-      <w:commentRangeEnd w:id="8"/>
-      <w:r>
-        <w:rPr>
-          <w:rStyle w:val="CommentReference"/>
-        </w:rPr>
-        <w:commentReference w:id="8"/>
-      </w:r>
-      <w:r>
-        <w:t xml:space="preserve">In 2014, the patent world was rocked by </w:t>
-      </w:r>
-      <w:r>
-        <w:rPr>
-          <w:i/>
-        </w:rPr>
-        <w:t>Alice Corp. Pty. Ltd. v. CLS Bank Intern</w:t>
-      </w:r>
-      <w:r>
-        <w:t xml:space="preserve">, in which the Supreme Court ruled that </w:t>
-      </w:r>
-      <w:r>
-        <w:t xml:space="preserve">escrow software was a patent ineligible invention. </w:t>
-      </w:r>
-      <w:r>
-        <w:t xml:space="preserve">The opinion </w:t>
-      </w:r>
-      <w:r>
-        <w:t xml:space="preserve">created a </w:t>
-      </w:r>
-      <w:r>
-        <w:t>two-step</w:t>
-      </w:r>
-      <w:r>
-        <w:t xml:space="preserve"> framework, based largely on the </w:t>
-      </w:r>
-      <w:r>
-        <w:rPr>
-          <w:i/>
-        </w:rPr>
-        <w:t>Mayo</w:t>
-      </w:r>
-      <w:r>
-        <w:t xml:space="preserve"> holding, to determine if a</w:t>
-      </w:r>
-      <w:r>
-        <w:t xml:space="preserve">n invention was patent eligible. </w:t>
-      </w:r>
-      <w:r>
-        <w:t>In s</w:t>
-      </w:r>
-      <w:r>
-        <w:t xml:space="preserve">tep one of the </w:t>
-      </w:r>
-      <w:proofErr w:type="gramStart"/>
-      <w:r>
-        <w:t>framework</w:t>
-      </w:r>
-      <w:proofErr w:type="gramEnd"/>
-      <w:r>
-        <w:t xml:space="preserve"> </w:t>
-      </w:r>
-      <w:r>
-        <w:t xml:space="preserve">the Court must determine if the claims at </w:t>
-      </w:r>
-      <w:r>
-        <w:t>issue</w:t>
-      </w:r>
-      <w:r>
-        <w:t xml:space="preserve"> are direct</w:t>
-      </w:r>
-      <w:r>
-        <w:t>ed to a patent-ineligible concept; if yes then they proceed to step two which asks: “what else is there in the claim before us?”</w:t>
-      </w:r>
-      <w:r>
-        <w:rPr>
-          <w:rStyle w:val="FootnoteReference"/>
-        </w:rPr>
-        <w:footnoteReference w:id="49"/>
-      </w:r>
-      <w:r>
-        <w:t xml:space="preserve"> </w:t>
-      </w:r>
-      <w:commentRangeStart w:id="10"/>
-      <w:r>
-        <w:t xml:space="preserve">This second step </w:t>
-      </w:r>
-      <w:r>
-        <w:t xml:space="preserve">is determining </w:t>
-      </w:r>
-      <w:r>
-        <w:lastRenderedPageBreak/>
-        <w:t>whether additional elements transform the nature of the claim into patent eligible application</w:t>
-      </w:r>
-      <w:commentRangeEnd w:id="10"/>
-      <w:r>
-        <w:rPr>
-          <w:rStyle w:val="CommentReference"/>
-        </w:rPr>
-        <w:commentReference w:id="10"/>
-      </w:r>
-      <w:r>
-        <w:t>.</w:t>
-      </w:r>
-      <w:r>
-        <w:rPr>
-          <w:rStyle w:val="FootnoteReference"/>
-        </w:rPr>
-        <w:footnoteReference w:id="50"/>
-      </w:r>
-      <w:r>
-        <w:t xml:space="preserve"> </w:t>
-      </w:r>
-      <w:r>
-        <w:t>The claim elements must be considered individually and in combination</w:t>
-      </w:r>
-      <w:r>
-        <w:t>.</w:t>
-      </w:r>
+    </w:p>
+    <w:p>
+      <w:pPr>
+        <w:pStyle w:val="ListParagraph"/>
+        <w:numPr>
+          <w:ilvl w:val="0"/>
+          <w:numId w:val="8"/>
+        </w:numPr>
+        <w:spacing w:line="480" w:lineRule="auto"/>
+      </w:pPr>
+      <w:r>
+        <w:t>Read core wireless</w:t>
+      </w:r>
+    </w:p>
+    <w:p>
+      <w:pPr>
+        <w:pStyle w:val="ListParagraph"/>
+        <w:numPr>
+          <w:ilvl w:val="0"/>
+          <w:numId w:val="8"/>
+        </w:numPr>
+        <w:spacing w:line="480" w:lineRule="auto"/>
+      </w:pPr>
+      <w:r>
+        <w:t xml:space="preserve">Read </w:t>
+      </w:r>
+      <w:proofErr w:type="spellStart"/>
+      <w:r>
+        <w:t>McRO</w:t>
+      </w:r>
+      <w:proofErr w:type="spellEnd"/>
+    </w:p>
+    <w:p>
+      <w:pPr>
+        <w:pStyle w:val="ListParagraph"/>
+        <w:numPr>
+          <w:ilvl w:val="0"/>
+          <w:numId w:val="8"/>
+        </w:numPr>
+        <w:spacing w:line="480" w:lineRule="auto"/>
+      </w:pPr>
+      <w:r>
+        <w:t>Read DDR holdings</w:t>
+      </w:r>
+    </w:p>
+    <w:p>
+      <w:pPr>
+        <w:spacing w:line="480" w:lineRule="auto"/>
+        <w:ind w:firstLine="720"/>
+      </w:pPr>
+    </w:p>
+    <w:p>
+      <w:pPr>
+        <w:spacing w:line="480" w:lineRule="auto"/>
+        <w:ind w:firstLine="720"/>
+      </w:pPr>
+    </w:p>
+    <w:p>
+      <w:pPr>
+        <w:spacing w:line="480" w:lineRule="auto"/>
+        <w:ind w:firstLine="720"/>
+      </w:pPr>
+      <w:bookmarkStart w:id="14" w:name="_GoBack"/>
+      <w:bookmarkEnd w:id="14"/>
     </w:p>
     <w:p>
       <w:pPr>
@@ -2212,6 +2616,10 @@
         <w:jc w:val="center"/>
       </w:pPr>
       <w:r>
+        <w:rPr>
+          <w:noProof/>
+        </w:rPr>
+        <w:lastRenderedPageBreak/>
         <w:drawing>
           <wp:inline distT="0" distB="0" distL="0" distR="0" wp14:anchorId="6B7340C7" wp14:editId="23FB5E2F">
             <wp:extent cx="3619959" cy="5219700"/>
@@ -2261,24 +2669,14 @@
       <w:r>
         <w:t xml:space="preserve">Figure </w:t>
       </w:r>
-      <w:r>
-        <w:fldChar w:fldCharType="begin"/>
-      </w:r>
-      <w:r>
-        <w:instrText xml:space="preserve"> SEQ Figure \* ARABIC </w:instrText>
-      </w:r>
-      <w:r>
-        <w:fldChar w:fldCharType="separate"/>
-      </w:r>
-      <w:r>
-        <w:rPr>
-          <w:noProof/>
-        </w:rPr>
-        <w:t>1</w:t>
-      </w:r>
-      <w:r>
-        <w:fldChar w:fldCharType="end"/>
-      </w:r>
+      <w:fldSimple w:instr=" SEQ Figure \* ARABIC ">
+        <w:r>
+          <w:rPr>
+            <w:noProof/>
+          </w:rPr>
+          <w:t>1</w:t>
+        </w:r>
+      </w:fldSimple>
       <w:r>
         <w:rPr>
           <w:noProof/>
@@ -2343,8 +2741,6 @@
       <w:pPr>
         <w:spacing w:line="480" w:lineRule="auto"/>
       </w:pPr>
-      <w:bookmarkStart w:id="11" w:name="_GoBack"/>
-      <w:bookmarkEnd w:id="11"/>
     </w:p>
     <w:sectPr>
       <w:pgSz w:w="12240" w:h="15840"/>
@@ -2435,7 +2831,7 @@
       </w:r>
     </w:p>
   </w:comment>
-  <w:comment w:id="1" w:author="seth guthrie" w:date="2018-11-19T17:16:00Z" w:initials="sg">
+  <w:comment w:id="1" w:author="seth guthrie" w:date="2018-11-20T00:35:00Z" w:initials="sg">
     <w:p>
       <w:pPr>
         <w:pStyle w:val="CommentText"/>
@@ -2447,11 +2843,40 @@
         <w:annotationRef/>
       </w:r>
       <w:r>
+        <w:t>*41 Simply put, the “abstract idea” doctrine states that an idea cannot be patented.128 However, nothing is as simple as it seems. The Court has long struggled with what makes something “abstract.”129 In fact, they have even appeared to contradict themselves.130 Both Mayo and Alice failed to provide a firm definition of what constitutes an “abstract idea.”</w:t>
+      </w:r>
+    </w:p>
+    <w:p>
+      <w:pPr>
+        <w:pStyle w:val="CommentText"/>
+      </w:pPr>
+    </w:p>
+    <w:p>
+      <w:pPr>
+        <w:pStyle w:val="CommentText"/>
+      </w:pPr>
+      <w:r>
+        <w:t>Robert Daniel Garza, Software Patents and Pretrial Dismissal Based on Ineligibility, 24 Rich. J.L. &amp; Tech. 1, 41 (2018)</w:t>
+      </w:r>
+    </w:p>
+  </w:comment>
+  <w:comment w:id="2" w:author="seth guthrie" w:date="2018-11-19T17:16:00Z" w:initials="sg">
+    <w:p>
+      <w:pPr>
+        <w:pStyle w:val="CommentText"/>
+      </w:pPr>
+      <w:r>
+        <w:rPr>
+          <w:rStyle w:val="CommentReference"/>
+        </w:rPr>
+        <w:annotationRef/>
+      </w:r>
+      <w:r>
         <w:t xml:space="preserve">These are not the ONLY things that are abstract. Give more examples. </w:t>
       </w:r>
     </w:p>
   </w:comment>
-  <w:comment w:id="2" w:author="seth guthrie" w:date="2018-11-19T13:35:00Z" w:initials="sg">
+  <w:comment w:id="3" w:author="seth guthrie" w:date="2018-11-19T13:35:00Z" w:initials="sg">
     <w:p>
       <w:pPr>
         <w:pStyle w:val="CommentText"/>
@@ -2470,7 +2895,7 @@
       </w:r>
     </w:p>
   </w:comment>
-  <w:comment w:id="3" w:author="seth guthrie" w:date="2018-11-19T15:27:00Z" w:initials="sg">
+  <w:comment w:id="4" w:author="seth guthrie" w:date="2018-11-19T15:27:00Z" w:initials="sg">
     <w:p>
       <w:pPr>
         <w:spacing w:before="0" w:after="0"/>
@@ -2612,7 +3037,7 @@
       </w:pPr>
     </w:p>
   </w:comment>
-  <w:comment w:id="4" w:author="seth guthrie" w:date="2018-11-19T15:31:00Z" w:initials="sg">
+  <w:comment w:id="5" w:author="seth guthrie" w:date="2018-11-19T15:31:00Z" w:initials="sg">
     <w:p>
       <w:pPr>
         <w:ind w:firstLine="720"/>
@@ -2709,7 +3134,7 @@
       </w:r>
     </w:p>
   </w:comment>
-  <w:comment w:id="5" w:author="seth guthrie" w:date="2018-11-19T16:12:00Z" w:initials="sg">
+  <w:comment w:id="6" w:author="seth guthrie" w:date="2018-11-19T16:12:00Z" w:initials="sg">
     <w:p>
       <w:pPr>
         <w:pStyle w:val="CommentText"/>
@@ -2768,7 +3193,7 @@
       </w:r>
     </w:p>
   </w:comment>
-  <w:comment w:id="6" w:author="seth guthrie" w:date="2018-11-19T15:45:00Z" w:initials="sg">
+  <w:comment w:id="7" w:author="seth guthrie" w:date="2018-11-19T15:45:00Z" w:initials="sg">
     <w:p>
       <w:pPr>
         <w:ind w:firstLine="720"/>
@@ -2818,7 +3243,7 @@
       </w:pPr>
     </w:p>
   </w:comment>
-  <w:comment w:id="7" w:author="seth guthrie" w:date="2018-11-19T16:13:00Z" w:initials="sg">
+  <w:comment w:id="8" w:author="seth guthrie" w:date="2018-11-19T16:13:00Z" w:initials="sg">
     <w:p>
       <w:pPr>
         <w:pStyle w:val="CommentText"/>
@@ -2855,7 +3280,7 @@
       </w:r>
     </w:p>
   </w:comment>
-  <w:comment w:id="9" w:author="seth guthrie" w:date="2018-11-19T15:33:00Z" w:initials="sg">
+  <w:comment w:id="10" w:author="seth guthrie" w:date="2018-11-19T15:33:00Z" w:initials="sg">
     <w:p>
       <w:pPr>
         <w:pStyle w:val="NormalWeb"/>
@@ -2943,7 +3368,7 @@
       </w:pPr>
     </w:p>
   </w:comment>
-  <w:comment w:id="8" w:author="seth guthrie" w:date="2018-11-17T21:39:00Z" w:initials="sg">
+  <w:comment w:id="9" w:author="seth guthrie" w:date="2018-11-17T21:39:00Z" w:initials="sg">
     <w:p>
       <w:pPr>
         <w:pStyle w:val="CommentText"/>
@@ -2970,13 +3395,6 @@
       <w:pPr>
         <w:pStyle w:val="CommentText"/>
       </w:pPr>
-      <w:r>
-        <w:tab/>
-      </w:r>
-      <w:r>
-        <w:tab/>
-        <w:t>○ The Alice decision shook the landscape for subject matter eligibility. In the immediate aftermath, 830 patent applications were withdrawn from the USPTO between July 1 and August 15, 2014.88 In a little over one year after Alice, the Federal Circuit had relied on the two step test to determine subject matter eligibility in ten cases regarding computer implemented inventions.89 Of those, only one was found to recite eligible subject matter.90 It quickly became clear that Alice would affect software patents in a great way, but confusion as to its application would make things difficult. (FN 88)</w:t>
-      </w:r>
     </w:p>
     <w:p>
       <w:pPr>
@@ -3031,7 +3449,7 @@
       </w:r>
     </w:p>
   </w:comment>
-  <w:comment w:id="10" w:author="seth guthrie" w:date="2018-11-19T17:26:00Z" w:initials="sg">
+  <w:comment w:id="11" w:author="seth guthrie" w:date="2018-11-19T17:26:00Z" w:initials="sg">
     <w:p>
       <w:pPr>
         <w:pStyle w:val="CommentText"/>
@@ -3114,6 +3532,38 @@
       <w:pPr>
         <w:pStyle w:val="CommentText"/>
       </w:pPr>
+    </w:p>
+  </w:comment>
+  <w:comment w:id="12" w:author="seth guthrie" w:date="2018-11-20T00:14:00Z" w:initials="sg">
+    <w:p>
+      <w:pPr>
+        <w:pStyle w:val="CommentText"/>
+      </w:pPr>
+      <w:r>
+        <w:rPr>
+          <w:rStyle w:val="CommentReference"/>
+        </w:rPr>
+        <w:annotationRef/>
+      </w:r>
+      <w:r>
+        <w:t xml:space="preserve">These two footnotes are </w:t>
+      </w:r>
+      <w:r>
+        <w:t xml:space="preserve">the references for a statement in Software Patents and Pretrial Based on Ineligibility. </w:t>
+      </w:r>
+    </w:p>
+    <w:p>
+      <w:pPr>
+        <w:pStyle w:val="CommentText"/>
+      </w:pPr>
+    </w:p>
+    <w:p>
+      <w:pPr>
+        <w:pStyle w:val="CommentText"/>
+      </w:pPr>
+      <w:r>
+        <w:t xml:space="preserve">I don’t think what I’ve done is plagiarism… but I’ll leave this here for now. </w:t>
+      </w:r>
     </w:p>
   </w:comment>
 </w:comments>
@@ -3122,6 +3572,7 @@
 <file path=word/commentsExtended.xml><?xml version="1.0" encoding="utf-8"?>
 <w15:commentsEx xmlns:wpc="http://schemas.microsoft.com/office/word/2010/wordprocessingCanvas" xmlns:cx="http://schemas.microsoft.com/office/drawing/2014/chartex" xmlns:cx1="http://schemas.microsoft.com/office/drawing/2015/9/8/chartex" xmlns:cx2="http://schemas.microsoft.com/office/drawing/2015/10/21/chartex" xmlns:cx3="http://schemas.microsoft.com/office/drawing/2016/5/9/chartex" xmlns:cx4="http://schemas.microsoft.com/office/drawing/2016/5/10/chartex" xmlns:cx5="http://schemas.microsoft.com/office/drawing/2016/5/11/chartex" xmlns:cx6="http://schemas.microsoft.com/office/drawing/2016/5/12/chartex" xmlns:cx7="http://schemas.microsoft.com/office/drawing/2016/5/13/chartex" xmlns:cx8="http://schemas.microsoft.com/office/drawing/2016/5/14/chartex" xmlns:mc="http://schemas.openxmlformats.org/markup-compatibility/2006" xmlns:aink="http://schemas.microsoft.com/office/drawing/2016/ink" xmlns:am3d="http://schemas.microsoft.com/office/drawing/2017/model3d" xmlns:o="urn:schemas-microsoft-com:office:office" xmlns:r="http://schemas.openxmlformats.org/officeDocument/2006/relationships" xmlns:m="http://schemas.openxmlformats.org/officeDocument/2006/math" xmlns:v="urn:schemas-microsoft-com:vml" xmlns:wp14="http://schemas.microsoft.com/office/word/2010/wordprocessingDrawing" xmlns:wp="http://schemas.openxmlformats.org/drawingml/2006/wordprocessingDrawing" xmlns:w10="urn:schemas-microsoft-com:office:word" xmlns:w="http://schemas.openxmlformats.org/wordprocessingml/2006/main" xmlns:w14="http://schemas.microsoft.com/office/word/2010/wordml" xmlns:w15="http://schemas.microsoft.com/office/word/2012/wordml" xmlns:w16cid="http://schemas.microsoft.com/office/word/2016/wordml/cid" xmlns:w16se="http://schemas.microsoft.com/office/word/2015/wordml/symex" xmlns:wpg="http://schemas.microsoft.com/office/word/2010/wordprocessingGroup" xmlns:wpi="http://schemas.microsoft.com/office/word/2010/wordprocessingInk" xmlns:wne="http://schemas.microsoft.com/office/word/2006/wordml" xmlns:wps="http://schemas.microsoft.com/office/word/2010/wordprocessingShape" mc:Ignorable="w14 w15 w16se w16cid wp14">
   <w15:commentEx w15:paraId="679B737C" w15:done="0"/>
+  <w15:commentEx w15:paraId="1C2FF509" w15:done="0"/>
   <w15:commentEx w15:paraId="7CC57F96" w15:done="0"/>
   <w15:commentEx w15:paraId="5543109C" w15:done="0"/>
   <w15:commentEx w15:paraId="4798CC47" w15:done="0"/>
@@ -3132,12 +3583,14 @@
   <w15:commentEx w15:paraId="160758D8" w15:done="0"/>
   <w15:commentEx w15:paraId="7BD71711" w15:done="0"/>
   <w15:commentEx w15:paraId="7C81444A" w15:done="0"/>
+  <w15:commentEx w15:paraId="0324E50B" w15:done="0"/>
 </w15:commentsEx>
 </file>
 
 <file path=word/commentsIds.xml><?xml version="1.0" encoding="utf-8"?>
 <w16cid:commentsIds xmlns:wpc="http://schemas.microsoft.com/office/word/2010/wordprocessingCanvas" xmlns:cx="http://schemas.microsoft.com/office/drawing/2014/chartex" xmlns:cx1="http://schemas.microsoft.com/office/drawing/2015/9/8/chartex" xmlns:cx2="http://schemas.microsoft.com/office/drawing/2015/10/21/chartex" xmlns:cx3="http://schemas.microsoft.com/office/drawing/2016/5/9/chartex" xmlns:cx4="http://schemas.microsoft.com/office/drawing/2016/5/10/chartex" xmlns:cx5="http://schemas.microsoft.com/office/drawing/2016/5/11/chartex" xmlns:cx6="http://schemas.microsoft.com/office/drawing/2016/5/12/chartex" xmlns:cx7="http://schemas.microsoft.com/office/drawing/2016/5/13/chartex" xmlns:cx8="http://schemas.microsoft.com/office/drawing/2016/5/14/chartex" xmlns:mc="http://schemas.openxmlformats.org/markup-compatibility/2006" xmlns:aink="http://schemas.microsoft.com/office/drawing/2016/ink" xmlns:am3d="http://schemas.microsoft.com/office/drawing/2017/model3d" xmlns:o="urn:schemas-microsoft-com:office:office" xmlns:r="http://schemas.openxmlformats.org/officeDocument/2006/relationships" xmlns:m="http://schemas.openxmlformats.org/officeDocument/2006/math" xmlns:v="urn:schemas-microsoft-com:vml" xmlns:wp14="http://schemas.microsoft.com/office/word/2010/wordprocessingDrawing" xmlns:wp="http://schemas.openxmlformats.org/drawingml/2006/wordprocessingDrawing" xmlns:w10="urn:schemas-microsoft-com:office:word" xmlns:w="http://schemas.openxmlformats.org/wordprocessingml/2006/main" xmlns:w14="http://schemas.microsoft.com/office/word/2010/wordml" xmlns:w15="http://schemas.microsoft.com/office/word/2012/wordml" xmlns:w16cid="http://schemas.microsoft.com/office/word/2016/wordml/cid" xmlns:w16se="http://schemas.microsoft.com/office/word/2015/wordml/symex" xmlns:wpg="http://schemas.microsoft.com/office/word/2010/wordprocessingGroup" xmlns:wpi="http://schemas.microsoft.com/office/word/2010/wordprocessingInk" xmlns:wne="http://schemas.microsoft.com/office/word/2006/wordml" xmlns:wps="http://schemas.microsoft.com/office/word/2010/wordprocessingShape" mc:Ignorable="w14 w15 w16se w16cid wp14">
   <w16cid:commentId w16cid:paraId="679B737C" w16cid:durableId="1F9D404B"/>
+  <w16cid:commentId w16cid:paraId="1C2FF509" w16cid:durableId="1F9DD55A"/>
   <w16cid:commentId w16cid:paraId="7CC57F96" w16cid:durableId="1F9D6E84"/>
   <w16cid:commentId w16cid:paraId="5543109C" w16cid:durableId="1F9D3ABA"/>
   <w16cid:commentId w16cid:paraId="4798CC47" w16cid:durableId="1F9D54C6"/>
@@ -3148,6 +3601,7 @@
   <w16cid:commentId w16cid:paraId="160758D8" w16cid:durableId="1F9D5630"/>
   <w16cid:commentId w16cid:paraId="7BD71711" w16cid:durableId="1F9B0922"/>
   <w16cid:commentId w16cid:paraId="7C81444A" w16cid:durableId="1F9D70E0"/>
+  <w16cid:commentId w16cid:paraId="0324E50B" w16cid:durableId="1F9DD066"/>
 </w16cid:commentsIds>
 </file>
 
@@ -3203,18 +3657,22 @@
       <w:pPr>
         <w:pStyle w:val="FootnoteText"/>
         <w:spacing w:before="0"/>
-      </w:pPr>
-      <w:r>
-        <w:rPr>
-          <w:rStyle w:val="FootnoteReference"/>
+        <w:rPr>
+          <w:rFonts w:cs="Times New Roman"/>
+        </w:rPr>
+      </w:pPr>
+      <w:r>
+        <w:rPr>
+          <w:rStyle w:val="FootnoteReference"/>
+          <w:rFonts w:cs="Times New Roman"/>
         </w:rPr>
         <w:footnoteRef/>
       </w:r>
       <w:r>
-        <w:t xml:space="preserve"> </w:t>
-      </w:r>
-      <w:r>
-        <w:t>https://10millionpatents.uspto.gov/</w:t>
+        <w:rPr>
+          <w:rFonts w:cs="Times New Roman"/>
+        </w:rPr>
+        <w:t xml:space="preserve"> https://10millionpatents.uspto.gov/</w:t>
       </w:r>
     </w:p>
   </w:footnote>
@@ -3223,18 +3681,22 @@
       <w:pPr>
         <w:pStyle w:val="FootnoteText"/>
         <w:spacing w:before="0"/>
-      </w:pPr>
-      <w:r>
-        <w:rPr>
-          <w:rStyle w:val="FootnoteReference"/>
+        <w:rPr>
+          <w:rFonts w:cs="Times New Roman"/>
+        </w:rPr>
+      </w:pPr>
+      <w:r>
+        <w:rPr>
+          <w:rStyle w:val="FootnoteReference"/>
+          <w:rFonts w:cs="Times New Roman"/>
         </w:rPr>
         <w:footnoteRef/>
       </w:r>
       <w:r>
-        <w:t xml:space="preserve"> </w:t>
-      </w:r>
-      <w:r>
-        <w:t>https://10millionpatents.uspto.gov/</w:t>
+        <w:rPr>
+          <w:rFonts w:cs="Times New Roman"/>
+        </w:rPr>
+        <w:t xml:space="preserve"> https://10millionpatents.uspto.gov/</w:t>
       </w:r>
     </w:p>
   </w:footnote>
@@ -3242,31 +3704,49 @@
     <w:p>
       <w:pPr>
         <w:pStyle w:val="FootnoteText"/>
-      </w:pPr>
-      <w:r>
-        <w:rPr>
-          <w:rStyle w:val="FootnoteReference"/>
+        <w:spacing w:before="0"/>
+        <w:rPr>
+          <w:rFonts w:cs="Times New Roman"/>
+        </w:rPr>
+      </w:pPr>
+      <w:r>
+        <w:rPr>
+          <w:rStyle w:val="FootnoteReference"/>
+          <w:rFonts w:cs="Times New Roman"/>
         </w:rPr>
         <w:footnoteRef/>
       </w:r>
       <w:r>
+        <w:rPr>
+          <w:rFonts w:cs="Times New Roman"/>
+        </w:rPr>
         <w:t xml:space="preserve"> </w:t>
       </w:r>
       <w:hyperlink r:id="rId1" w:history="1">
         <w:r>
           <w:rPr>
             <w:rStyle w:val="Hyperlink"/>
+            <w:rFonts w:cs="Times New Roman"/>
           </w:rPr>
           <w:t>https://www.ipwatchdog.com/2017/05/21/alice-over-half-u-s-utility-patents-issued-annually-software/id=83367/</w:t>
         </w:r>
       </w:hyperlink>
       <w:r>
+        <w:rPr>
+          <w:rFonts w:cs="Times New Roman"/>
+        </w:rPr>
         <w:t>;</w:t>
       </w:r>
       <w:r>
-        <w:t xml:space="preserve"> </w:t>
-      </w:r>
-      <w:r>
+        <w:rPr>
+          <w:rFonts w:cs="Times New Roman"/>
+        </w:rPr>
+        <w:t xml:space="preserve"> </w:t>
+      </w:r>
+      <w:r>
+        <w:rPr>
+          <w:rFonts w:cs="Times New Roman"/>
+        </w:rPr>
         <w:t>https://www.ificlaims.com/rankings-trends-2017.htm</w:t>
       </w:r>
     </w:p>
@@ -3275,23 +3755,35 @@
     <w:p>
       <w:pPr>
         <w:pStyle w:val="FootnoteText"/>
-      </w:pPr>
-      <w:r>
-        <w:rPr>
-          <w:rStyle w:val="FootnoteReference"/>
+        <w:spacing w:before="0"/>
+        <w:rPr>
+          <w:rFonts w:cs="Times New Roman"/>
+        </w:rPr>
+      </w:pPr>
+      <w:r>
+        <w:rPr>
+          <w:rStyle w:val="FootnoteReference"/>
+          <w:rFonts w:cs="Times New Roman"/>
         </w:rPr>
         <w:footnoteRef/>
       </w:r>
       <w:r>
-        <w:t xml:space="preserve"> </w:t>
-      </w:r>
-      <w:r>
-        <w:rPr>
+        <w:rPr>
+          <w:rFonts w:cs="Times New Roman"/>
+        </w:rPr>
+        <w:t xml:space="preserve"> </w:t>
+      </w:r>
+      <w:r>
+        <w:rPr>
+          <w:rFonts w:cs="Times New Roman"/>
           <w:i/>
         </w:rPr>
         <w:t xml:space="preserve">See e.g. </w:t>
       </w:r>
       <w:r>
+        <w:rPr>
+          <w:rFonts w:cs="Times New Roman"/>
+        </w:rPr>
         <w:t>Benson, Berkheimer</w:t>
       </w:r>
     </w:p>
@@ -3300,18 +3792,27 @@
     <w:p>
       <w:pPr>
         <w:pStyle w:val="FootnoteText"/>
-      </w:pPr>
-      <w:r>
-        <w:rPr>
-          <w:rStyle w:val="FootnoteReference"/>
+        <w:spacing w:before="0"/>
+        <w:rPr>
+          <w:rFonts w:cs="Times New Roman"/>
+        </w:rPr>
+      </w:pPr>
+      <w:r>
+        <w:rPr>
+          <w:rStyle w:val="FootnoteReference"/>
+          <w:rFonts w:cs="Times New Roman"/>
         </w:rPr>
         <w:footnoteRef/>
       </w:r>
       <w:r>
-        <w:t xml:space="preserve"> </w:t>
-      </w:r>
-      <w:r>
-        <w:rPr>
+        <w:rPr>
+          <w:rFonts w:cs="Times New Roman"/>
+        </w:rPr>
+        <w:t xml:space="preserve"> </w:t>
+      </w:r>
+      <w:r>
+        <w:rPr>
+          <w:rFonts w:cs="Times New Roman"/>
           <w:highlight w:val="yellow"/>
         </w:rPr>
         <w:t>Berkheimer</w:t>
@@ -3322,18 +3823,27 @@
     <w:p>
       <w:pPr>
         <w:pStyle w:val="FootnoteText"/>
-      </w:pPr>
-      <w:r>
-        <w:rPr>
-          <w:rStyle w:val="FootnoteReference"/>
+        <w:spacing w:before="0"/>
+        <w:rPr>
+          <w:rFonts w:cs="Times New Roman"/>
+        </w:rPr>
+      </w:pPr>
+      <w:r>
+        <w:rPr>
+          <w:rStyle w:val="FootnoteReference"/>
+          <w:rFonts w:cs="Times New Roman"/>
         </w:rPr>
         <w:footnoteRef/>
       </w:r>
       <w:r>
-        <w:t xml:space="preserve"> </w:t>
-      </w:r>
-      <w:r>
-        <w:rPr>
+        <w:rPr>
+          <w:rFonts w:cs="Times New Roman"/>
+        </w:rPr>
+        <w:t xml:space="preserve"> </w:t>
+      </w:r>
+      <w:r>
+        <w:rPr>
+          <w:rFonts w:cs="Times New Roman"/>
           <w:highlight w:val="yellow"/>
         </w:rPr>
         <w:t>How in the world do you cite the Berkheimer memo?</w:t>
@@ -3345,17 +3855,27 @@
       <w:pPr>
         <w:pStyle w:val="FootnoteText"/>
         <w:spacing w:before="0"/>
-      </w:pPr>
-      <w:r>
-        <w:rPr>
-          <w:rStyle w:val="FootnoteReference"/>
+        <w:rPr>
+          <w:rFonts w:cs="Times New Roman"/>
+        </w:rPr>
+      </w:pPr>
+      <w:r>
+        <w:rPr>
+          <w:rStyle w:val="FootnoteReference"/>
+          <w:rFonts w:cs="Times New Roman"/>
         </w:rPr>
         <w:footnoteRef/>
       </w:r>
       <w:r>
+        <w:rPr>
+          <w:rFonts w:cs="Times New Roman"/>
+        </w:rPr>
         <w:t xml:space="preserve"> U.S. Const. </w:t>
       </w:r>
       <w:r>
+        <w:rPr>
+          <w:rFonts w:cs="Times New Roman"/>
+        </w:rPr>
         <w:t xml:space="preserve">art 1, § 8, cl. 8. </w:t>
       </w:r>
     </w:p>
@@ -3365,61 +3885,108 @@
       <w:pPr>
         <w:pStyle w:val="FootnoteText"/>
         <w:spacing w:before="0"/>
-      </w:pPr>
-      <w:r>
-        <w:rPr>
-          <w:rStyle w:val="FootnoteReference"/>
+        <w:rPr>
+          <w:rFonts w:cs="Times New Roman"/>
+        </w:rPr>
+      </w:pPr>
+      <w:r>
+        <w:rPr>
+          <w:rStyle w:val="FootnoteReference"/>
+          <w:rFonts w:cs="Times New Roman"/>
         </w:rPr>
         <w:footnoteRef/>
       </w:r>
       <w:r>
-        <w:t xml:space="preserve"> </w:t>
-      </w:r>
-      <w:r>
+        <w:rPr>
+          <w:rFonts w:cs="Times New Roman"/>
+        </w:rPr>
+        <w:t xml:space="preserve"> </w:t>
+      </w:r>
+      <w:r>
+        <w:rPr>
+          <w:rFonts w:cs="Times New Roman"/>
+        </w:rPr>
         <w:t>P.J. Federico</w:t>
       </w:r>
       <w:r>
+        <w:rPr>
+          <w:rFonts w:cs="Times New Roman"/>
+        </w:rPr>
         <w:t xml:space="preserve">, </w:t>
       </w:r>
       <w:r>
         <w:rPr>
+          <w:rFonts w:cs="Times New Roman"/>
           <w:i/>
         </w:rPr>
         <w:t>Operation of the Patent Act of 1790</w:t>
       </w:r>
       <w:r>
+        <w:rPr>
+          <w:rFonts w:cs="Times New Roman"/>
+        </w:rPr>
         <w:t xml:space="preserve">, </w:t>
       </w:r>
       <w:r>
+        <w:rPr>
+          <w:rFonts w:cs="Times New Roman"/>
+        </w:rPr>
         <w:t xml:space="preserve">18 </w:t>
       </w:r>
       <w:proofErr w:type="spellStart"/>
       <w:r>
+        <w:rPr>
+          <w:rFonts w:cs="Times New Roman"/>
+        </w:rPr>
         <w:t>J.Pat.Off.Soc</w:t>
       </w:r>
       <w:proofErr w:type="spellEnd"/>
       <w:r>
+        <w:rPr>
+          <w:rFonts w:cs="Times New Roman"/>
+        </w:rPr>
         <w:t xml:space="preserve">. </w:t>
       </w:r>
       <w:r>
+        <w:rPr>
+          <w:rFonts w:cs="Times New Roman"/>
+        </w:rPr>
         <w:t>237</w:t>
       </w:r>
       <w:r>
+        <w:rPr>
+          <w:rFonts w:cs="Times New Roman"/>
+        </w:rPr>
         <w:t>,</w:t>
       </w:r>
       <w:r>
-        <w:t xml:space="preserve"> </w:t>
-      </w:r>
-      <w:r>
+        <w:rPr>
+          <w:rFonts w:cs="Times New Roman"/>
+        </w:rPr>
+        <w:t xml:space="preserve"> </w:t>
+      </w:r>
+      <w:r>
+        <w:rPr>
+          <w:rFonts w:cs="Times New Roman"/>
+        </w:rPr>
         <w:t>2</w:t>
       </w:r>
       <w:r>
+        <w:rPr>
+          <w:rFonts w:cs="Times New Roman"/>
+        </w:rPr>
         <w:t>38</w:t>
       </w:r>
       <w:r>
+        <w:rPr>
+          <w:rFonts w:cs="Times New Roman"/>
+        </w:rPr>
         <w:t xml:space="preserve"> (1936)</w:t>
       </w:r>
       <w:r>
+        <w:rPr>
+          <w:rFonts w:cs="Times New Roman"/>
+        </w:rPr>
         <w:t xml:space="preserve"> (discussing the workings of the Patent Act of 1790). </w:t>
       </w:r>
     </w:p>
@@ -3429,37 +3996,55 @@
       <w:pPr>
         <w:pStyle w:val="FootnoteText"/>
         <w:spacing w:before="0"/>
-      </w:pPr>
-      <w:r>
-        <w:rPr>
-          <w:rStyle w:val="FootnoteReference"/>
+        <w:rPr>
+          <w:rFonts w:cs="Times New Roman"/>
+        </w:rPr>
+      </w:pPr>
+      <w:r>
+        <w:rPr>
+          <w:rStyle w:val="FootnoteReference"/>
+          <w:rFonts w:cs="Times New Roman"/>
         </w:rPr>
         <w:footnoteRef/>
       </w:r>
       <w:r>
+        <w:rPr>
+          <w:rFonts w:cs="Times New Roman"/>
+        </w:rPr>
         <w:t xml:space="preserve"> MPEP</w:t>
       </w:r>
       <w:r>
+        <w:rPr>
+          <w:rFonts w:cs="Times New Roman"/>
+        </w:rPr>
         <w:t xml:space="preserve"> – INTRODUCTION. </w:t>
       </w:r>
       <w:hyperlink r:id="rId2" w:history="1">
         <w:r>
           <w:rPr>
             <w:rStyle w:val="Hyperlink"/>
+            <w:rFonts w:cs="Times New Roman"/>
           </w:rPr>
           <w:t>https://www.uspto.gov/web/offices/pac/mpep/mpep-0020-introduction.html</w:t>
         </w:r>
       </w:hyperlink>
       <w:r>
+        <w:rPr>
+          <w:rFonts w:cs="Times New Roman"/>
+        </w:rPr>
         <w:t xml:space="preserve">. </w:t>
       </w:r>
       <w:r>
         <w:rPr>
+          <w:rFonts w:cs="Times New Roman"/>
           <w:highlight w:val="yellow"/>
         </w:rPr>
         <w:t>[HOW TO CITE MPEP?]</w:t>
       </w:r>
       <w:r>
+        <w:rPr>
+          <w:rFonts w:cs="Times New Roman"/>
+        </w:rPr>
         <w:t xml:space="preserve"> </w:t>
       </w:r>
     </w:p>
@@ -3469,32 +4054,47 @@
       <w:pPr>
         <w:pStyle w:val="FootnoteText"/>
         <w:spacing w:before="0"/>
-      </w:pPr>
-      <w:r>
-        <w:rPr>
-          <w:rStyle w:val="FootnoteReference"/>
+        <w:rPr>
+          <w:rFonts w:cs="Times New Roman"/>
+        </w:rPr>
+      </w:pPr>
+      <w:r>
+        <w:rPr>
+          <w:rStyle w:val="FootnoteReference"/>
+          <w:rFonts w:cs="Times New Roman"/>
         </w:rPr>
         <w:footnoteRef/>
       </w:r>
       <w:r>
+        <w:rPr>
+          <w:rFonts w:cs="Times New Roman"/>
+        </w:rPr>
         <w:t xml:space="preserve"> 35 U.S.C. §§ 102, 103, 112; </w:t>
       </w:r>
       <w:r>
         <w:rPr>
+          <w:rFonts w:cs="Times New Roman"/>
           <w:i/>
         </w:rPr>
         <w:t>Mayo Collaborative Servs. v. Prometheus Labs., Inc.</w:t>
       </w:r>
       <w:r>
+        <w:rPr>
+          <w:rFonts w:cs="Times New Roman"/>
+        </w:rPr>
         <w:t xml:space="preserve">, </w:t>
       </w:r>
       <w:r>
         <w:rPr>
+          <w:rFonts w:cs="Times New Roman"/>
           <w:color w:val="FF0000"/>
         </w:rPr>
         <w:t xml:space="preserve">566 U.S. 66, 70, 132 S. Ct. 1289, 1293, </w:t>
       </w:r>
       <w:r>
+        <w:rPr>
+          <w:rFonts w:cs="Times New Roman"/>
+        </w:rPr>
         <w:t>(2012).</w:t>
       </w:r>
     </w:p>
@@ -3504,14 +4104,21 @@
       <w:pPr>
         <w:pStyle w:val="FootnoteText"/>
         <w:spacing w:before="0"/>
-      </w:pPr>
-      <w:r>
-        <w:rPr>
-          <w:rStyle w:val="FootnoteReference"/>
+        <w:rPr>
+          <w:rFonts w:cs="Times New Roman"/>
+        </w:rPr>
+      </w:pPr>
+      <w:r>
+        <w:rPr>
+          <w:rStyle w:val="FootnoteReference"/>
+          <w:rFonts w:cs="Times New Roman"/>
         </w:rPr>
         <w:footnoteRef/>
       </w:r>
       <w:r>
+        <w:rPr>
+          <w:rFonts w:cs="Times New Roman"/>
+        </w:rPr>
         <w:t xml:space="preserve"> 35 U.S.C. §§ 102, 103, 112</w:t>
       </w:r>
     </w:p>
@@ -3521,14 +4128,21 @@
       <w:pPr>
         <w:pStyle w:val="FootnoteText"/>
         <w:spacing w:before="0"/>
-      </w:pPr>
-      <w:r>
-        <w:rPr>
-          <w:rStyle w:val="FootnoteReference"/>
+        <w:rPr>
+          <w:rFonts w:cs="Times New Roman"/>
+        </w:rPr>
+      </w:pPr>
+      <w:r>
+        <w:rPr>
+          <w:rStyle w:val="FootnoteReference"/>
+          <w:rFonts w:cs="Times New Roman"/>
         </w:rPr>
         <w:footnoteRef/>
       </w:r>
       <w:r>
+        <w:rPr>
+          <w:rFonts w:cs="Times New Roman"/>
+        </w:rPr>
         <w:t xml:space="preserve"> CITATION NEEDED</w:t>
       </w:r>
     </w:p>
@@ -3538,14 +4152,21 @@
       <w:pPr>
         <w:pStyle w:val="FootnoteText"/>
         <w:spacing w:before="0"/>
-      </w:pPr>
-      <w:r>
-        <w:rPr>
-          <w:rStyle w:val="FootnoteReference"/>
+        <w:rPr>
+          <w:rFonts w:cs="Times New Roman"/>
+        </w:rPr>
+      </w:pPr>
+      <w:r>
+        <w:rPr>
+          <w:rStyle w:val="FootnoteReference"/>
+          <w:rFonts w:cs="Times New Roman"/>
         </w:rPr>
         <w:footnoteRef/>
       </w:r>
       <w:r>
+        <w:rPr>
+          <w:rFonts w:cs="Times New Roman"/>
+        </w:rPr>
         <w:t xml:space="preserve"> CITATION NEEDED</w:t>
       </w:r>
     </w:p>
@@ -3555,14 +4176,21 @@
       <w:pPr>
         <w:pStyle w:val="FootnoteText"/>
         <w:spacing w:before="0"/>
-      </w:pPr>
-      <w:r>
-        <w:rPr>
-          <w:rStyle w:val="FootnoteReference"/>
+        <w:rPr>
+          <w:rFonts w:cs="Times New Roman"/>
+        </w:rPr>
+      </w:pPr>
+      <w:r>
+        <w:rPr>
+          <w:rStyle w:val="FootnoteReference"/>
+          <w:rFonts w:cs="Times New Roman"/>
         </w:rPr>
         <w:footnoteRef/>
       </w:r>
       <w:r>
+        <w:rPr>
+          <w:rFonts w:cs="Times New Roman"/>
+        </w:rPr>
         <w:t xml:space="preserve"> CITATION NEEDED</w:t>
       </w:r>
     </w:p>
@@ -3572,41 +4200,65 @@
       <w:pPr>
         <w:pStyle w:val="FootnoteText"/>
         <w:spacing w:before="0"/>
-      </w:pPr>
-      <w:r>
-        <w:rPr>
-          <w:rStyle w:val="FootnoteReference"/>
+        <w:rPr>
+          <w:rFonts w:cs="Times New Roman"/>
+        </w:rPr>
+      </w:pPr>
+      <w:r>
+        <w:rPr>
+          <w:rStyle w:val="FootnoteReference"/>
+          <w:rFonts w:cs="Times New Roman"/>
         </w:rPr>
         <w:footnoteRef/>
       </w:r>
       <w:r>
-        <w:t xml:space="preserve"> </w:t>
-      </w:r>
-      <w:r>
-        <w:rPr>
+        <w:rPr>
+          <w:rFonts w:cs="Times New Roman"/>
+        </w:rPr>
+        <w:t xml:space="preserve"> </w:t>
+      </w:r>
+      <w:r>
+        <w:rPr>
+          <w:rFonts w:cs="Times New Roman"/>
           <w:i/>
         </w:rPr>
         <w:t>Mayo Collaborative Servs. v. Prometheus Labs., Inc.</w:t>
       </w:r>
       <w:r>
+        <w:rPr>
+          <w:rFonts w:cs="Times New Roman"/>
+        </w:rPr>
         <w:t xml:space="preserve">, </w:t>
       </w:r>
       <w:r>
         <w:rPr>
+          <w:rFonts w:cs="Times New Roman"/>
           <w:color w:val="FF0000"/>
         </w:rPr>
         <w:t xml:space="preserve">566 U.S. 66, 70, 132 S. Ct. 1289, 1293, </w:t>
       </w:r>
       <w:r>
+        <w:rPr>
+          <w:rFonts w:cs="Times New Roman"/>
+        </w:rPr>
         <w:t xml:space="preserve">(2012) (restating the </w:t>
       </w:r>
       <w:r>
+        <w:rPr>
+          <w:rFonts w:cs="Times New Roman"/>
+        </w:rPr>
         <w:t>long-held</w:t>
       </w:r>
       <w:r>
+        <w:rPr>
+          <w:rFonts w:cs="Times New Roman"/>
+        </w:rPr>
         <w:t xml:space="preserve"> exceptions 35 U.S.C. § 101: </w:t>
       </w:r>
       <w:r>
+        <w:rPr>
+          <w:rFonts w:cs="Times New Roman"/>
+        </w:rPr>
         <w:t xml:space="preserve">laws of nature, natural phenomena, and abstract ideas). </w:t>
       </w:r>
     </w:p>
@@ -3616,65 +4268,103 @@
       <w:pPr>
         <w:pStyle w:val="FootnoteText"/>
         <w:spacing w:before="0"/>
-      </w:pPr>
-      <w:r>
-        <w:rPr>
-          <w:rStyle w:val="FootnoteReference"/>
+        <w:rPr>
+          <w:rFonts w:cs="Times New Roman"/>
+        </w:rPr>
+      </w:pPr>
+      <w:r>
+        <w:rPr>
+          <w:rStyle w:val="FootnoteReference"/>
+          <w:rFonts w:cs="Times New Roman"/>
         </w:rPr>
         <w:footnoteRef/>
       </w:r>
       <w:r>
-        <w:t xml:space="preserve"> </w:t>
-      </w:r>
-      <w:r>
-        <w:rPr>
+        <w:rPr>
+          <w:rFonts w:cs="Times New Roman"/>
+        </w:rPr>
+        <w:t xml:space="preserve"> </w:t>
+      </w:r>
+      <w:r>
+        <w:rPr>
+          <w:rFonts w:cs="Times New Roman"/>
           <w:i/>
         </w:rPr>
         <w:t>Gottschalk v. Benson</w:t>
       </w:r>
       <w:r>
+        <w:rPr>
+          <w:rFonts w:cs="Times New Roman"/>
+        </w:rPr>
         <w:t xml:space="preserve">, </w:t>
       </w:r>
       <w:r>
         <w:rPr>
+          <w:rFonts w:cs="Times New Roman"/>
           <w:color w:val="FF0000"/>
         </w:rPr>
         <w:t>409 U.S. 63, 67, 93 S.</w:t>
       </w:r>
       <w:r>
         <w:rPr>
+          <w:rFonts w:cs="Times New Roman"/>
           <w:color w:val="FF0000"/>
         </w:rPr>
         <w:t xml:space="preserve"> </w:t>
       </w:r>
       <w:r>
         <w:rPr>
+          <w:rFonts w:cs="Times New Roman"/>
           <w:color w:val="FF0000"/>
         </w:rPr>
         <w:t xml:space="preserve">Ct. 253, 34 L.Ed.2d 273 </w:t>
       </w:r>
       <w:r>
+        <w:rPr>
+          <w:rFonts w:cs="Times New Roman"/>
+        </w:rPr>
         <w:t>(1972)</w:t>
       </w:r>
       <w:r>
+        <w:rPr>
+          <w:rFonts w:cs="Times New Roman"/>
+        </w:rPr>
         <w:t xml:space="preserve"> (</w:t>
       </w:r>
       <w:r>
+        <w:rPr>
+          <w:rFonts w:cs="Times New Roman"/>
+        </w:rPr>
         <w:t>holding a</w:t>
       </w:r>
       <w:r>
-        <w:t xml:space="preserve"> </w:t>
-      </w:r>
-      <w:r>
+        <w:rPr>
+          <w:rFonts w:cs="Times New Roman"/>
+        </w:rPr>
+        <w:t xml:space="preserve"> </w:t>
+      </w:r>
+      <w:r>
+        <w:rPr>
+          <w:rFonts w:cs="Times New Roman"/>
+        </w:rPr>
         <w:t xml:space="preserve">method for converting </w:t>
       </w:r>
       <w:r>
+        <w:rPr>
+          <w:rFonts w:cs="Times New Roman"/>
+        </w:rPr>
         <w:t>binary-coded-decimals to binary</w:t>
       </w:r>
       <w:r>
+        <w:rPr>
+          <w:rFonts w:cs="Times New Roman"/>
+        </w:rPr>
         <w:t xml:space="preserve"> unpatentable</w:t>
       </w:r>
       <w:r>
+        <w:rPr>
+          <w:rFonts w:cs="Times New Roman"/>
+        </w:rPr>
         <w:t>)</w:t>
       </w:r>
     </w:p>
@@ -3684,32 +4374,47 @@
       <w:pPr>
         <w:pStyle w:val="FootnoteText"/>
         <w:spacing w:before="0"/>
-      </w:pPr>
-      <w:r>
-        <w:rPr>
-          <w:rStyle w:val="FootnoteReference"/>
+        <w:rPr>
+          <w:rFonts w:cs="Times New Roman"/>
+        </w:rPr>
+      </w:pPr>
+      <w:r>
+        <w:rPr>
+          <w:rStyle w:val="FootnoteReference"/>
+          <w:rFonts w:cs="Times New Roman"/>
         </w:rPr>
         <w:footnoteRef/>
       </w:r>
       <w:r>
-        <w:t xml:space="preserve"> </w:t>
-      </w:r>
-      <w:r>
-        <w:rPr>
+        <w:rPr>
+          <w:rFonts w:cs="Times New Roman"/>
+        </w:rPr>
+        <w:t xml:space="preserve"> </w:t>
+      </w:r>
+      <w:r>
+        <w:rPr>
+          <w:rFonts w:cs="Times New Roman"/>
           <w:i/>
         </w:rPr>
         <w:t>Mayo Collaborative Servs. v. Prometheus Labs., Inc.</w:t>
       </w:r>
       <w:r>
+        <w:rPr>
+          <w:rFonts w:cs="Times New Roman"/>
+        </w:rPr>
         <w:t xml:space="preserve">, </w:t>
       </w:r>
       <w:r>
         <w:rPr>
+          <w:rFonts w:cs="Times New Roman"/>
           <w:color w:val="FF0000"/>
         </w:rPr>
         <w:t xml:space="preserve">566 U.S. 66, 70, 132 S. Ct. 1289, 1293, </w:t>
       </w:r>
       <w:r>
+        <w:rPr>
+          <w:rFonts w:cs="Times New Roman"/>
+        </w:rPr>
         <w:t>(2012) (restating the long-held exceptions 35 U.S.C. § 101: laws of nature, natural phenomena, and abstract ideas)</w:t>
       </w:r>
     </w:p>
@@ -3719,18 +4424,22 @@
       <w:pPr>
         <w:pStyle w:val="FootnoteText"/>
         <w:spacing w:before="0"/>
-      </w:pPr>
-      <w:r>
-        <w:rPr>
-          <w:rStyle w:val="FootnoteReference"/>
+        <w:rPr>
+          <w:rFonts w:cs="Times New Roman"/>
+        </w:rPr>
+      </w:pPr>
+      <w:r>
+        <w:rPr>
+          <w:rStyle w:val="FootnoteReference"/>
+          <w:rFonts w:cs="Times New Roman"/>
         </w:rPr>
         <w:footnoteRef/>
       </w:r>
       <w:r>
-        <w:t xml:space="preserve"> </w:t>
-      </w:r>
-      <w:r>
-        <w:t>Diamond v. Chakrabarty, 447 U.S. 303 on page 309,</w:t>
+        <w:rPr>
+          <w:rFonts w:cs="Times New Roman"/>
+        </w:rPr>
+        <w:t xml:space="preserve"> Diamond v. Chakrabarty, 447 U.S. 303 on page 309,</w:t>
       </w:r>
     </w:p>
   </w:footnote>
@@ -3739,17 +4448,27 @@
       <w:pPr>
         <w:pStyle w:val="FootnoteText"/>
         <w:spacing w:before="0"/>
-      </w:pPr>
-      <w:r>
-        <w:rPr>
-          <w:rStyle w:val="FootnoteReference"/>
+        <w:rPr>
+          <w:rFonts w:cs="Times New Roman"/>
+        </w:rPr>
+      </w:pPr>
+      <w:r>
+        <w:rPr>
+          <w:rStyle w:val="FootnoteReference"/>
+          <w:rFonts w:cs="Times New Roman"/>
         </w:rPr>
         <w:footnoteRef/>
       </w:r>
       <w:r>
-        <w:t xml:space="preserve"> </w:t>
-      </w:r>
-      <w:r>
+        <w:rPr>
+          <w:rFonts w:cs="Times New Roman"/>
+        </w:rPr>
+        <w:t xml:space="preserve"> </w:t>
+      </w:r>
+      <w:r>
+        <w:rPr>
+          <w:rFonts w:cs="Times New Roman"/>
+        </w:rPr>
         <w:t>Diamond v. Chakrabarty, 447 U.S. 303 on page 309,</w:t>
       </w:r>
     </w:p>
@@ -3759,18 +4478,26 @@
       <w:pPr>
         <w:pStyle w:val="FootnoteText"/>
         <w:spacing w:before="0"/>
-      </w:pPr>
-      <w:r>
-        <w:rPr>
-          <w:rStyle w:val="FootnoteReference"/>
+        <w:rPr>
+          <w:rFonts w:cs="Times New Roman"/>
+        </w:rPr>
+      </w:pPr>
+      <w:r>
+        <w:rPr>
+          <w:rStyle w:val="FootnoteReference"/>
+          <w:rFonts w:cs="Times New Roman"/>
         </w:rPr>
         <w:footnoteRef/>
       </w:r>
       <w:r>
-        <w:t xml:space="preserve"> </w:t>
-      </w:r>
-      <w:r>
-        <w:rPr>
+        <w:rPr>
+          <w:rFonts w:cs="Times New Roman"/>
+        </w:rPr>
+        <w:t xml:space="preserve"> </w:t>
+      </w:r>
+      <w:r>
+        <w:rPr>
+          <w:rFonts w:cs="Times New Roman"/>
           <w:i/>
         </w:rPr>
         <w:t xml:space="preserve">Funk Bros. Seed Co. v. </w:t>
@@ -3778,6 +4505,7 @@
       <w:proofErr w:type="spellStart"/>
       <w:r>
         <w:rPr>
+          <w:rFonts w:cs="Times New Roman"/>
           <w:i/>
         </w:rPr>
         <w:t>Kalo</w:t>
@@ -3785,20 +4513,28 @@
       <w:proofErr w:type="spellEnd"/>
       <w:r>
         <w:rPr>
+          <w:rFonts w:cs="Times New Roman"/>
           <w:i/>
         </w:rPr>
         <w:t xml:space="preserve"> Inoculant Co</w:t>
       </w:r>
       <w:r>
+        <w:rPr>
+          <w:rFonts w:cs="Times New Roman"/>
+        </w:rPr>
         <w:t xml:space="preserve">., </w:t>
       </w:r>
       <w:r>
         <w:rPr>
+          <w:rFonts w:cs="Times New Roman"/>
           <w:color w:val="FF0000"/>
         </w:rPr>
         <w:t xml:space="preserve">333 U.S. 127, 131, 68 S. Ct. 440, 442, 92 L. Ed. 588 </w:t>
       </w:r>
       <w:r>
+        <w:rPr>
+          <w:rFonts w:cs="Times New Roman"/>
+        </w:rPr>
         <w:t>(1948)</w:t>
       </w:r>
     </w:p>
@@ -3808,18 +4544,26 @@
       <w:pPr>
         <w:pStyle w:val="FootnoteText"/>
         <w:spacing w:before="0"/>
-      </w:pPr>
-      <w:r>
-        <w:rPr>
-          <w:rStyle w:val="FootnoteReference"/>
+        <w:rPr>
+          <w:rFonts w:cs="Times New Roman"/>
+        </w:rPr>
+      </w:pPr>
+      <w:r>
+        <w:rPr>
+          <w:rStyle w:val="FootnoteReference"/>
+          <w:rFonts w:cs="Times New Roman"/>
         </w:rPr>
         <w:footnoteRef/>
       </w:r>
       <w:r>
-        <w:t xml:space="preserve"> </w:t>
-      </w:r>
-      <w:r>
-        <w:rPr>
+        <w:rPr>
+          <w:rFonts w:cs="Times New Roman"/>
+        </w:rPr>
+        <w:t xml:space="preserve"> </w:t>
+      </w:r>
+      <w:r>
+        <w:rPr>
+          <w:rFonts w:cs="Times New Roman"/>
           <w:i/>
         </w:rPr>
         <w:t xml:space="preserve">Funk Bros. Seed Co. v. </w:t>
@@ -3827,6 +4571,7 @@
       <w:proofErr w:type="spellStart"/>
       <w:r>
         <w:rPr>
+          <w:rFonts w:cs="Times New Roman"/>
           <w:i/>
         </w:rPr>
         <w:t>Kalo</w:t>
@@ -3834,20 +4579,28 @@
       <w:proofErr w:type="spellEnd"/>
       <w:r>
         <w:rPr>
+          <w:rFonts w:cs="Times New Roman"/>
           <w:i/>
         </w:rPr>
         <w:t xml:space="preserve"> Inoculant Co</w:t>
       </w:r>
       <w:r>
+        <w:rPr>
+          <w:rFonts w:cs="Times New Roman"/>
+        </w:rPr>
         <w:t xml:space="preserve">., </w:t>
       </w:r>
       <w:r>
         <w:rPr>
+          <w:rFonts w:cs="Times New Roman"/>
           <w:color w:val="FF0000"/>
         </w:rPr>
         <w:t xml:space="preserve">333 U.S. 127, 131, 68 S. Ct. 440, 442, 92 L. Ed. 588 </w:t>
       </w:r>
       <w:r>
+        <w:rPr>
+          <w:rFonts w:cs="Times New Roman"/>
+        </w:rPr>
         <w:t>(1948)</w:t>
       </w:r>
     </w:p>
@@ -3857,18 +4610,26 @@
       <w:pPr>
         <w:pStyle w:val="FootnoteText"/>
         <w:spacing w:before="0"/>
-      </w:pPr>
-      <w:r>
-        <w:rPr>
-          <w:rStyle w:val="FootnoteReference"/>
+        <w:rPr>
+          <w:rFonts w:cs="Times New Roman"/>
+        </w:rPr>
+      </w:pPr>
+      <w:r>
+        <w:rPr>
+          <w:rStyle w:val="FootnoteReference"/>
+          <w:rFonts w:cs="Times New Roman"/>
         </w:rPr>
         <w:footnoteRef/>
       </w:r>
       <w:r>
-        <w:t xml:space="preserve"> </w:t>
-      </w:r>
-      <w:r>
-        <w:rPr>
+        <w:rPr>
+          <w:rFonts w:cs="Times New Roman"/>
+        </w:rPr>
+        <w:t xml:space="preserve"> </w:t>
+      </w:r>
+      <w:r>
+        <w:rPr>
+          <w:rFonts w:cs="Times New Roman"/>
           <w:i/>
         </w:rPr>
         <w:t xml:space="preserve">Funk Bros. Seed Co. v. </w:t>
@@ -3876,6 +4637,7 @@
       <w:proofErr w:type="spellStart"/>
       <w:r>
         <w:rPr>
+          <w:rFonts w:cs="Times New Roman"/>
           <w:i/>
         </w:rPr>
         <w:t>Kalo</w:t>
@@ -3883,20 +4645,28 @@
       <w:proofErr w:type="spellEnd"/>
       <w:r>
         <w:rPr>
+          <w:rFonts w:cs="Times New Roman"/>
           <w:i/>
         </w:rPr>
         <w:t xml:space="preserve"> Inoculant Co</w:t>
       </w:r>
       <w:r>
+        <w:rPr>
+          <w:rFonts w:cs="Times New Roman"/>
+        </w:rPr>
         <w:t xml:space="preserve">., </w:t>
       </w:r>
       <w:r>
         <w:rPr>
+          <w:rFonts w:cs="Times New Roman"/>
           <w:color w:val="FF0000"/>
         </w:rPr>
         <w:t xml:space="preserve">333 U.S. 127, 131, 68 S. Ct. 440, 442, 92 L. Ed. 588 </w:t>
       </w:r>
       <w:r>
+        <w:rPr>
+          <w:rFonts w:cs="Times New Roman"/>
+        </w:rPr>
         <w:t>(1948)</w:t>
       </w:r>
     </w:p>
@@ -3906,32 +4676,47 @@
       <w:pPr>
         <w:pStyle w:val="FootnoteText"/>
         <w:spacing w:before="0"/>
-      </w:pPr>
-      <w:r>
-        <w:rPr>
-          <w:rStyle w:val="FootnoteReference"/>
+        <w:rPr>
+          <w:rFonts w:cs="Times New Roman"/>
+        </w:rPr>
+      </w:pPr>
+      <w:r>
+        <w:rPr>
+          <w:rStyle w:val="FootnoteReference"/>
+          <w:rFonts w:cs="Times New Roman"/>
         </w:rPr>
         <w:footnoteRef/>
       </w:r>
       <w:r>
-        <w:t xml:space="preserve"> </w:t>
-      </w:r>
-      <w:r>
-        <w:rPr>
+        <w:rPr>
+          <w:rFonts w:cs="Times New Roman"/>
+        </w:rPr>
+        <w:t xml:space="preserve"> </w:t>
+      </w:r>
+      <w:r>
+        <w:rPr>
+          <w:rFonts w:cs="Times New Roman"/>
           <w:i/>
         </w:rPr>
         <w:t>Diamond v. Chakrabarty</w:t>
       </w:r>
       <w:r>
+        <w:rPr>
+          <w:rFonts w:cs="Times New Roman"/>
+        </w:rPr>
         <w:t xml:space="preserve">, </w:t>
       </w:r>
       <w:r>
         <w:rPr>
+          <w:rFonts w:cs="Times New Roman"/>
           <w:color w:val="FF0000"/>
         </w:rPr>
         <w:t xml:space="preserve">447 U.S. 303, 304, 100 S. Ct. 2204, 2205, 65 L. Ed. 2d 144 </w:t>
       </w:r>
       <w:r>
+        <w:rPr>
+          <w:rFonts w:cs="Times New Roman"/>
+        </w:rPr>
         <w:t>(1980)</w:t>
       </w:r>
     </w:p>
@@ -3940,7 +4725,6 @@
     <w:p>
       <w:pPr>
         <w:pStyle w:val="FootnoteText"/>
-        <w:spacing w:before="0"/>
       </w:pPr>
       <w:r>
         <w:rPr>
@@ -3949,46 +4733,10 @@
         <w:footnoteRef/>
       </w:r>
       <w:r>
-        <w:t xml:space="preserve"> [CITATION NEEDED]</w:t>
-      </w:r>
-      <w:r>
-        <w:t xml:space="preserve"> </w:t>
-      </w:r>
-      <w:r>
-        <w:t>–</w:t>
-      </w:r>
-      <w:r>
-        <w:t xml:space="preserve"> </w:t>
-      </w:r>
-      <w:r>
-        <w:rPr>
-          <w:highlight w:val="yellow"/>
-        </w:rPr>
-        <w:t xml:space="preserve">Software Patents and Pretrial </w:t>
-      </w:r>
-      <w:r>
-        <w:rPr>
-          <w:highlight w:val="yellow"/>
-        </w:rPr>
-        <w:t>Dismissal</w:t>
-      </w:r>
-      <w:r>
-        <w:rPr>
-          <w:highlight w:val="yellow"/>
-        </w:rPr>
-        <w:t xml:space="preserve"> Based on Ineligibility</w:t>
-      </w:r>
-      <w:r>
-        <w:t>:</w:t>
-      </w:r>
-      <w:r>
-        <w:t xml:space="preserve"> </w:t>
-      </w:r>
-      <w:r>
-        <w:t>*41 Simply put, the “abstract idea” doctrine states that an idea cannot be patented.128 However, nothing is as simple as it seems. The Court has long struggled with what makes something “abstract.”129 In fact, they have even appeared to contradict themselves.130 Both Mayo and Alice failed to provide a firm definition of what constitutes an “abstract idea.”</w:t>
-      </w:r>
-      <w:r>
-        <w:t>; See also Mayo, which does this comparison</w:t>
+        <w:t xml:space="preserve"> Google Definitions</w:t>
+      </w:r>
+      <w:r>
+        <w:t xml:space="preserve"> – find better source. </w:t>
       </w:r>
     </w:p>
   </w:footnote>
@@ -3996,7 +4744,9 @@
     <w:p>
       <w:pPr>
         <w:pStyle w:val="FootnoteText"/>
-        <w:spacing w:before="0"/>
+        <w:rPr>
+          <w:i/>
+        </w:rPr>
       </w:pPr>
       <w:r>
         <w:rPr>
@@ -4005,101 +4755,159 @@
         <w:footnoteRef/>
       </w:r>
       <w:r>
-        <w:t xml:space="preserve"> [CITATION NEEDED]</w:t>
-      </w:r>
-      <w:r>
-        <w:t xml:space="preserve"> – </w:t>
+        <w:t xml:space="preserve"> </w:t>
       </w:r>
       <w:r>
         <w:rPr>
           <w:highlight w:val="yellow"/>
         </w:rPr>
-        <w:t>Software Patents and Pretrial Dismissal Based on Ineligibility</w:t>
-      </w:r>
-      <w:r>
-        <w:t>:</w:t>
-      </w:r>
-      <w:r>
-        <w:t xml:space="preserve">  Clarifying the § 101 landscape has not been an easy task. Instead of establishing a firm definition of what constitutes an “abstract idea,” the Federal Circuit has decided cases on a claim-by-claim basis.284 </w:t>
-      </w:r>
-    </w:p>
+        <w:t xml:space="preserve">Citation needed </w:t>
+      </w:r>
+      <w:r>
+        <w:rPr>
+          <w:highlight w:val="yellow"/>
+        </w:rPr>
+        <w:t>–</w:t>
+      </w:r>
+      <w:r>
+        <w:rPr>
+          <w:highlight w:val="yellow"/>
+        </w:rPr>
+        <w:t xml:space="preserve"> </w:t>
+      </w:r>
+      <w:r>
+        <w:rPr>
+          <w:highlight w:val="yellow"/>
+        </w:rPr>
+        <w:t>machine or transformation test; street test;</w:t>
+      </w:r>
+      <w:r>
+        <w:rPr>
+          <w:highlight w:val="yellow"/>
+        </w:rPr>
+        <w:t xml:space="preserve"> See also </w:t>
+      </w:r>
+      <w:r>
+        <w:t>State Street Bank &amp; Trust v. Signature Financial Group</w:t>
+      </w:r>
+      <w:r>
+        <w:t xml:space="preserve">; </w:t>
+      </w:r>
+      <w:r>
+        <w:rPr>
+          <w:i/>
+        </w:rPr>
+        <w:t xml:space="preserve">In re </w:t>
+      </w:r>
+      <w:proofErr w:type="spellStart"/>
+      <w:r>
+        <w:rPr>
+          <w:i/>
+        </w:rPr>
+        <w:t>Bilski</w:t>
+      </w:r>
+      <w:proofErr w:type="spellEnd"/>
+      <w:r>
+        <w:rPr>
+          <w:i/>
+        </w:rPr>
+        <w:t xml:space="preserve">; </w:t>
+      </w:r>
+    </w:p>
+  </w:footnote>
+  <w:footnote w:id="26">
     <w:p>
       <w:pPr>
         <w:pStyle w:val="FootnoteText"/>
         <w:spacing w:before="0"/>
-      </w:pPr>
-      <w:r>
-        <w:t xml:space="preserve">See Amdocs (Isr.) Ltd. v. </w:t>
-      </w:r>
-      <w:proofErr w:type="spellStart"/>
-      <w:r>
-        <w:t>Openet</w:t>
-      </w:r>
-      <w:proofErr w:type="spellEnd"/>
-      <w:r>
-        <w:t xml:space="preserve"> Telecomm. Inc., 841 F.3d 1288, 1293-94 (Fed. Cir. 2016).</w:t>
+        <w:rPr>
+          <w:rFonts w:cs="Times New Roman"/>
+        </w:rPr>
+      </w:pPr>
+      <w:r>
+        <w:rPr>
+          <w:rStyle w:val="FootnoteReference"/>
+          <w:rFonts w:cs="Times New Roman"/>
+        </w:rPr>
+        <w:footnoteRef/>
+      </w:r>
+      <w:r>
+        <w:rPr>
+          <w:rFonts w:cs="Times New Roman"/>
+        </w:rPr>
+        <w:t xml:space="preserve"> </w:t>
+      </w:r>
+      <w:r>
+        <w:rPr>
+          <w:rFonts w:cs="Times New Roman"/>
+        </w:rPr>
+        <w:t>Robert Daniel Garza, Software Patents and Pretrial Dismissal Based on Ineligibility, 24 Rich. J.L. &amp; Tech. 1, 41 (2018)</w:t>
       </w:r>
     </w:p>
   </w:footnote>
-  <w:footnote w:id="26">
+  <w:footnote w:id="27">
     <w:p>
       <w:pPr>
         <w:pStyle w:val="FootnoteText"/>
         <w:spacing w:before="0"/>
-      </w:pPr>
-      <w:r>
-        <w:rPr>
-          <w:rStyle w:val="FootnoteReference"/>
+        <w:rPr>
+          <w:rFonts w:cs="Times New Roman"/>
+        </w:rPr>
+      </w:pPr>
+      <w:r>
+        <w:rPr>
+          <w:rStyle w:val="FootnoteReference"/>
+          <w:rFonts w:cs="Times New Roman"/>
         </w:rPr>
         <w:footnoteRef/>
       </w:r>
       <w:r>
-        <w:t xml:space="preserve"> </w:t>
-      </w:r>
-      <w:r>
-        <w:rPr>
-          <w:i/>
-        </w:rPr>
-        <w:t xml:space="preserve">See Diamond v. </w:t>
+        <w:rPr>
+          <w:rFonts w:cs="Times New Roman"/>
+        </w:rPr>
+        <w:t xml:space="preserve"> </w:t>
+      </w:r>
+      <w:r>
+        <w:rPr>
+          <w:rFonts w:cs="Times New Roman"/>
+        </w:rPr>
+        <w:t>Robert Daniel Garza, Software Patents and Pretrial Dismissal Based on Ineligibility, 24 Rich. J.L. &amp; Tech. 1, 87 (2018)</w:t>
+      </w:r>
+      <w:r>
+        <w:rPr>
+          <w:rFonts w:cs="Times New Roman"/>
+        </w:rPr>
+        <w:t xml:space="preserve">; </w:t>
+      </w:r>
+    </w:p>
+    <w:p>
+      <w:pPr>
+        <w:pStyle w:val="FootnoteText"/>
+        <w:spacing w:before="0"/>
+        <w:rPr>
+          <w:rFonts w:cs="Times New Roman"/>
+        </w:rPr>
+      </w:pPr>
+      <w:r>
+        <w:rPr>
+          <w:rFonts w:cs="Times New Roman"/>
+        </w:rPr>
+        <w:t xml:space="preserve">See Amdocs (Isr.) Ltd. v. </w:t>
       </w:r>
       <w:proofErr w:type="spellStart"/>
       <w:r>
         <w:rPr>
-          <w:i/>
-        </w:rPr>
-        <w:t>Dieher</w:t>
+          <w:rFonts w:cs="Times New Roman"/>
+        </w:rPr>
+        <w:t>Openet</w:t>
       </w:r>
       <w:proofErr w:type="spellEnd"/>
       <w:r>
         <w:rPr>
-          <w:i/>
-        </w:rPr>
-        <w:t xml:space="preserve">; and </w:t>
-      </w:r>
-      <w:r>
-        <w:t xml:space="preserve"> </w:t>
-      </w:r>
-    </w:p>
-  </w:footnote>
-  <w:footnote w:id="27">
-    <w:p>
-      <w:pPr>
-        <w:pStyle w:val="FootnoteText"/>
-      </w:pPr>
-      <w:r>
-        <w:rPr>
-          <w:rStyle w:val="FootnoteReference"/>
-        </w:rPr>
-        <w:footnoteRef/>
-      </w:r>
-      <w:r>
-        <w:t xml:space="preserve"> </w:t>
-      </w:r>
-      <w:proofErr w:type="spellStart"/>
-      <w:r>
-        <w:t>Diehr</w:t>
-      </w:r>
-      <w:proofErr w:type="spellEnd"/>
+          <w:rFonts w:cs="Times New Roman"/>
+        </w:rPr>
+        <w:t xml:space="preserve"> Telecomm. Inc., 841 F.3d 1288, 1293-94 (Fed. Cir. 2016).</w:t>
+      </w:r>
     </w:p>
   </w:footnote>
   <w:footnote w:id="28">
@@ -4114,7 +4922,18 @@
         <w:footnoteRef/>
       </w:r>
       <w:r>
-        <w:t xml:space="preserve"> Mayo, Quoting Benson</w:t>
+        <w:t xml:space="preserve"> </w:t>
+      </w:r>
+      <w:r>
+        <w:t xml:space="preserve">Rubber-Tip Pencil Co. v. Howard, 20 Wall. (87 U.S.) 498, 507, 22 </w:t>
+      </w:r>
+      <w:proofErr w:type="spellStart"/>
+      <w:r>
+        <w:t>L.Ed</w:t>
+      </w:r>
+      <w:proofErr w:type="spellEnd"/>
+      <w:r>
+        <w:t>. 410.</w:t>
       </w:r>
     </w:p>
   </w:footnote>
@@ -4122,39 +4941,82 @@
     <w:p>
       <w:pPr>
         <w:pStyle w:val="FootnoteText"/>
-      </w:pPr>
-      <w:r>
-        <w:rPr>
-          <w:rStyle w:val="FootnoteReference"/>
+        <w:spacing w:before="0"/>
+        <w:rPr>
+          <w:rFonts w:cs="Times New Roman"/>
+        </w:rPr>
+      </w:pPr>
+      <w:r>
+        <w:rPr>
+          <w:rStyle w:val="FootnoteReference"/>
+          <w:rFonts w:cs="Times New Roman"/>
         </w:rPr>
         <w:footnoteRef/>
       </w:r>
       <w:r>
-        <w:t xml:space="preserve"> In re </w:t>
+        <w:rPr>
+          <w:rFonts w:cs="Times New Roman"/>
+        </w:rPr>
+        <w:t xml:space="preserve"> </w:t>
+      </w:r>
+      <w:r>
+        <w:rPr>
+          <w:rFonts w:cs="Times New Roman"/>
+          <w:i/>
+        </w:rPr>
+        <w:t xml:space="preserve">See Diamond v. </w:t>
       </w:r>
       <w:proofErr w:type="spellStart"/>
       <w:r>
-        <w:t>Bilski</w:t>
+        <w:rPr>
+          <w:rFonts w:cs="Times New Roman"/>
+          <w:i/>
+        </w:rPr>
+        <w:t>Dieher</w:t>
       </w:r>
       <w:proofErr w:type="spellEnd"/>
+      <w:r>
+        <w:rPr>
+          <w:rFonts w:cs="Times New Roman"/>
+          <w:i/>
+        </w:rPr>
+        <w:t xml:space="preserve">; and </w:t>
+      </w:r>
+      <w:r>
+        <w:rPr>
+          <w:rFonts w:cs="Times New Roman"/>
+        </w:rPr>
+        <w:t xml:space="preserve"> </w:t>
+      </w:r>
     </w:p>
   </w:footnote>
   <w:footnote w:id="30">
     <w:p>
       <w:pPr>
         <w:pStyle w:val="FootnoteText"/>
-      </w:pPr>
-      <w:r>
-        <w:rPr>
-          <w:rStyle w:val="FootnoteReference"/>
+        <w:spacing w:before="0"/>
+        <w:rPr>
+          <w:rFonts w:cs="Times New Roman"/>
+        </w:rPr>
+      </w:pPr>
+      <w:r>
+        <w:rPr>
+          <w:rStyle w:val="FootnoteReference"/>
+          <w:rFonts w:cs="Times New Roman"/>
         </w:rPr>
         <w:footnoteRef/>
       </w:r>
       <w:r>
-        <w:t xml:space="preserve"> Mayo, quoting </w:t>
+        <w:rPr>
+          <w:rFonts w:cs="Times New Roman"/>
+        </w:rPr>
+        <w:t xml:space="preserve"> </w:t>
       </w:r>
       <w:proofErr w:type="spellStart"/>
       <w:r>
+        <w:rPr>
+          <w:rFonts w:cs="Times New Roman"/>
+        </w:rPr>
         <w:t>Diehr</w:t>
       </w:r>
       <w:proofErr w:type="spellEnd"/>
@@ -4164,224 +5026,232 @@
     <w:p>
       <w:pPr>
         <w:pStyle w:val="FootnoteText"/>
-      </w:pPr>
-      <w:r>
-        <w:rPr>
-          <w:rStyle w:val="FootnoteReference"/>
+        <w:spacing w:before="0"/>
+        <w:rPr>
+          <w:rFonts w:cs="Times New Roman"/>
+        </w:rPr>
+      </w:pPr>
+      <w:r>
+        <w:rPr>
+          <w:rStyle w:val="FootnoteReference"/>
+          <w:rFonts w:cs="Times New Roman"/>
         </w:rPr>
         <w:footnoteRef/>
       </w:r>
       <w:r>
-        <w:t xml:space="preserve"> Mayo, Quoting </w:t>
-      </w:r>
-      <w:r>
-        <w:t xml:space="preserve">Parker v. </w:t>
-      </w:r>
-      <w:proofErr w:type="spellStart"/>
-      <w:r>
-        <w:t>Flook</w:t>
-      </w:r>
-      <w:proofErr w:type="spellEnd"/>
+        <w:rPr>
+          <w:rFonts w:cs="Times New Roman"/>
+        </w:rPr>
+        <w:t xml:space="preserve"> Mayo, Quoting Benson</w:t>
+      </w:r>
     </w:p>
   </w:footnote>
   <w:footnote w:id="32">
     <w:p>
       <w:pPr>
         <w:pStyle w:val="FootnoteText"/>
-      </w:pPr>
-      <w:r>
-        <w:rPr>
-          <w:rStyle w:val="FootnoteReference"/>
+        <w:spacing w:before="0"/>
+        <w:rPr>
+          <w:rFonts w:cs="Times New Roman"/>
+        </w:rPr>
+      </w:pPr>
+      <w:r>
+        <w:rPr>
+          <w:rStyle w:val="FootnoteReference"/>
+          <w:rFonts w:cs="Times New Roman"/>
         </w:rPr>
         <w:footnoteRef/>
       </w:r>
       <w:r>
-        <w:t xml:space="preserve"> </w:t>
-      </w:r>
-      <w:r>
-        <w:t>Gottschalk v. Benson</w:t>
-      </w:r>
+        <w:rPr>
+          <w:rFonts w:cs="Times New Roman"/>
+        </w:rPr>
+        <w:t xml:space="preserve"> In re </w:t>
+      </w:r>
+      <w:proofErr w:type="spellStart"/>
+      <w:r>
+        <w:rPr>
+          <w:rFonts w:cs="Times New Roman"/>
+        </w:rPr>
+        <w:t>Bilski</w:t>
+      </w:r>
+      <w:proofErr w:type="spellEnd"/>
     </w:p>
   </w:footnote>
   <w:footnote w:id="33">
     <w:p>
       <w:pPr>
         <w:pStyle w:val="FootnoteText"/>
-        <w:rPr>
-          <w:i/>
-        </w:rPr>
-      </w:pPr>
-      <w:r>
-        <w:rPr>
-          <w:rStyle w:val="FootnoteReference"/>
+        <w:spacing w:before="0"/>
+        <w:rPr>
+          <w:rFonts w:cs="Times New Roman"/>
+        </w:rPr>
+      </w:pPr>
+      <w:r>
+        <w:rPr>
+          <w:rStyle w:val="FootnoteReference"/>
+          <w:rFonts w:cs="Times New Roman"/>
         </w:rPr>
         <w:footnoteRef/>
       </w:r>
       <w:r>
-        <w:t xml:space="preserve"> </w:t>
-      </w:r>
-      <w:r>
-        <w:rPr>
-          <w:i/>
-        </w:rPr>
-        <w:t>Gotts</w:t>
-      </w:r>
-      <w:r>
-        <w:rPr>
-          <w:i/>
-        </w:rPr>
-        <w:t>c</w:t>
-      </w:r>
-      <w:r>
-        <w:rPr>
-          <w:i/>
-        </w:rPr>
-        <w:t>halk v. Benson</w:t>
-      </w:r>
+        <w:rPr>
+          <w:rFonts w:cs="Times New Roman"/>
+        </w:rPr>
+        <w:t xml:space="preserve"> Mayo, quoting </w:t>
+      </w:r>
+      <w:proofErr w:type="spellStart"/>
+      <w:r>
+        <w:rPr>
+          <w:rFonts w:cs="Times New Roman"/>
+        </w:rPr>
+        <w:t>Diehr</w:t>
+      </w:r>
+      <w:proofErr w:type="spellEnd"/>
     </w:p>
   </w:footnote>
   <w:footnote w:id="34">
     <w:p>
       <w:pPr>
         <w:pStyle w:val="FootnoteText"/>
-      </w:pPr>
-      <w:r>
-        <w:rPr>
-          <w:rStyle w:val="FootnoteReference"/>
+        <w:spacing w:before="0"/>
+        <w:rPr>
+          <w:rFonts w:cs="Times New Roman"/>
+        </w:rPr>
+      </w:pPr>
+      <w:r>
+        <w:rPr>
+          <w:rStyle w:val="FootnoteReference"/>
+          <w:rFonts w:cs="Times New Roman"/>
         </w:rPr>
         <w:footnoteRef/>
       </w:r>
       <w:r>
-        <w:t xml:space="preserve"> </w:t>
-      </w:r>
-      <w:r>
-        <w:rPr>
-          <w:i/>
-        </w:rPr>
-        <w:t>Gottschalk v. Benson</w:t>
-      </w:r>
+        <w:rPr>
+          <w:rFonts w:cs="Times New Roman"/>
+        </w:rPr>
+        <w:t xml:space="preserve"> Mayo, Quoting </w:t>
+      </w:r>
+      <w:r>
+        <w:rPr>
+          <w:rFonts w:cs="Times New Roman"/>
+        </w:rPr>
+        <w:t xml:space="preserve">Parker v. </w:t>
+      </w:r>
+      <w:proofErr w:type="spellStart"/>
+      <w:r>
+        <w:rPr>
+          <w:rFonts w:cs="Times New Roman"/>
+        </w:rPr>
+        <w:t>Flook</w:t>
+      </w:r>
+      <w:proofErr w:type="spellEnd"/>
     </w:p>
   </w:footnote>
   <w:footnote w:id="35">
     <w:p>
       <w:pPr>
         <w:pStyle w:val="FootnoteText"/>
-        <w:rPr>
-          <w:i/>
-        </w:rPr>
-      </w:pPr>
-      <w:r>
-        <w:rPr>
-          <w:rStyle w:val="FootnoteReference"/>
+        <w:spacing w:before="0"/>
+        <w:rPr>
+          <w:rFonts w:cs="Times New Roman"/>
+        </w:rPr>
+      </w:pPr>
+      <w:r>
+        <w:rPr>
+          <w:rStyle w:val="FootnoteReference"/>
+          <w:rFonts w:cs="Times New Roman"/>
         </w:rPr>
         <w:footnoteRef/>
       </w:r>
       <w:r>
-        <w:t xml:space="preserve"> </w:t>
-      </w:r>
-      <w:r>
-        <w:rPr>
-          <w:i/>
-        </w:rPr>
-        <w:t xml:space="preserve">Diamond v. </w:t>
-      </w:r>
-      <w:proofErr w:type="spellStart"/>
-      <w:r>
-        <w:rPr>
-          <w:i/>
-        </w:rPr>
-        <w:t>Diehr</w:t>
-      </w:r>
-      <w:proofErr w:type="spellEnd"/>
+        <w:rPr>
+          <w:rFonts w:cs="Times New Roman"/>
+        </w:rPr>
+        <w:t xml:space="preserve"> </w:t>
+      </w:r>
+      <w:r>
+        <w:rPr>
+          <w:rFonts w:cs="Times New Roman"/>
+        </w:rPr>
+        <w:t>Gottschalk v. Benson</w:t>
+      </w:r>
     </w:p>
   </w:footnote>
   <w:footnote w:id="36">
     <w:p>
       <w:pPr>
         <w:pStyle w:val="FootnoteText"/>
-        <w:rPr>
+        <w:spacing w:before="0"/>
+        <w:rPr>
+          <w:rFonts w:cs="Times New Roman"/>
           <w:i/>
         </w:rPr>
       </w:pPr>
       <w:r>
         <w:rPr>
           <w:rStyle w:val="FootnoteReference"/>
+          <w:rFonts w:cs="Times New Roman"/>
         </w:rPr>
         <w:footnoteRef/>
       </w:r>
       <w:r>
-        <w:t xml:space="preserve"> </w:t>
-      </w:r>
-      <w:r>
-        <w:rPr>
+        <w:rPr>
+          <w:rFonts w:cs="Times New Roman"/>
+        </w:rPr>
+        <w:t xml:space="preserve"> </w:t>
+      </w:r>
+      <w:r>
+        <w:rPr>
+          <w:rFonts w:cs="Times New Roman"/>
           <w:i/>
         </w:rPr>
-        <w:t xml:space="preserve">Diamond v. </w:t>
-      </w:r>
-      <w:proofErr w:type="spellStart"/>
-      <w:r>
-        <w:rPr>
+        <w:t>Gotts</w:t>
+      </w:r>
+      <w:r>
+        <w:rPr>
+          <w:rFonts w:cs="Times New Roman"/>
           <w:i/>
         </w:rPr>
-        <w:t>Diehr</w:t>
-      </w:r>
-      <w:proofErr w:type="spellEnd"/>
+        <w:t>c</w:t>
+      </w:r>
+      <w:r>
+        <w:rPr>
+          <w:rFonts w:cs="Times New Roman"/>
+          <w:i/>
+        </w:rPr>
+        <w:t>halk v. Benson</w:t>
+      </w:r>
     </w:p>
   </w:footnote>
   <w:footnote w:id="37">
     <w:p>
       <w:pPr>
         <w:pStyle w:val="FootnoteText"/>
-      </w:pPr>
-      <w:r>
-        <w:rPr>
-          <w:rStyle w:val="FootnoteReference"/>
+        <w:spacing w:before="0"/>
+        <w:rPr>
+          <w:rFonts w:cs="Times New Roman"/>
+        </w:rPr>
+      </w:pPr>
+      <w:r>
+        <w:rPr>
+          <w:rStyle w:val="FootnoteReference"/>
+          <w:rFonts w:cs="Times New Roman"/>
         </w:rPr>
         <w:footnoteRef/>
       </w:r>
       <w:r>
-        <w:t xml:space="preserve"> </w:t>
-      </w:r>
-      <w:r>
-        <w:rPr>
+        <w:rPr>
+          <w:rFonts w:cs="Times New Roman"/>
+        </w:rPr>
+        <w:t xml:space="preserve"> </w:t>
+      </w:r>
+      <w:r>
+        <w:rPr>
+          <w:rFonts w:cs="Times New Roman"/>
           <w:i/>
         </w:rPr>
-        <w:t xml:space="preserve">Diamond v. </w:t>
-      </w:r>
-      <w:proofErr w:type="spellStart"/>
-      <w:r>
-        <w:rPr>
-          <w:i/>
-        </w:rPr>
-        <w:t>Diehr</w:t>
-      </w:r>
-      <w:proofErr w:type="spellEnd"/>
-      <w:r>
-        <w:rPr>
-          <w:i/>
-        </w:rPr>
-        <w:t xml:space="preserve">, </w:t>
-      </w:r>
-      <w:r>
-        <w:rPr>
-          <w:color w:val="FF0000"/>
-        </w:rPr>
-        <w:t xml:space="preserve">450 U.S. 175, 184, 101 S. Ct. 1048, 1055, 67 L. Ed. 2d 155 </w:t>
-      </w:r>
-      <w:r>
-        <w:t>(1981)</w:t>
-      </w:r>
-      <w:r>
-        <w:t xml:space="preserve"> (noting several times that the </w:t>
-      </w:r>
-      <w:r>
-        <w:t>respondents</w:t>
-      </w:r>
-      <w:r>
-        <w:t xml:space="preserve"> claims </w:t>
-      </w:r>
-      <w:r>
-        <w:t xml:space="preserve">involve transforming of raw rubber into a different state). </w:t>
+        <w:t>Gottschalk v. Benson</w:t>
       </w:r>
     </w:p>
   </w:footnote>
@@ -4390,26 +5260,40 @@
       <w:pPr>
         <w:pStyle w:val="FootnoteText"/>
         <w:spacing w:before="0"/>
-      </w:pPr>
-      <w:r>
-        <w:rPr>
-          <w:rStyle w:val="FootnoteReference"/>
-          <w:highlight w:val="yellow"/>
+        <w:rPr>
+          <w:rFonts w:cs="Times New Roman"/>
+          <w:i/>
+        </w:rPr>
+      </w:pPr>
+      <w:r>
+        <w:rPr>
+          <w:rStyle w:val="FootnoteReference"/>
+          <w:rFonts w:cs="Times New Roman"/>
         </w:rPr>
         <w:footnoteRef/>
       </w:r>
       <w:r>
         <w:rPr>
-          <w:highlight w:val="yellow"/>
-        </w:rPr>
-        <w:t xml:space="preserve"> </w:t>
-      </w:r>
-      <w:r>
-        <w:rPr>
-          <w:highlight w:val="yellow"/>
-        </w:rPr>
-        <w:t>CITATION NEEDED</w:t>
-      </w:r>
+          <w:rFonts w:cs="Times New Roman"/>
+        </w:rPr>
+        <w:t xml:space="preserve"> </w:t>
+      </w:r>
+      <w:r>
+        <w:rPr>
+          <w:rFonts w:cs="Times New Roman"/>
+          <w:i/>
+        </w:rPr>
+        <w:t xml:space="preserve">Diamond v. </w:t>
+      </w:r>
+      <w:proofErr w:type="spellStart"/>
+      <w:r>
+        <w:rPr>
+          <w:rFonts w:cs="Times New Roman"/>
+          <w:i/>
+        </w:rPr>
+        <w:t>Diehr</w:t>
+      </w:r>
+      <w:proofErr w:type="spellEnd"/>
     </w:p>
   </w:footnote>
   <w:footnote w:id="39">
@@ -4417,16 +5301,40 @@
       <w:pPr>
         <w:pStyle w:val="FootnoteText"/>
         <w:spacing w:before="0"/>
-      </w:pPr>
-      <w:r>
-        <w:rPr>
-          <w:rStyle w:val="FootnoteReference"/>
+        <w:rPr>
+          <w:rFonts w:cs="Times New Roman"/>
+          <w:i/>
+        </w:rPr>
+      </w:pPr>
+      <w:r>
+        <w:rPr>
+          <w:rStyle w:val="FootnoteReference"/>
+          <w:rFonts w:cs="Times New Roman"/>
         </w:rPr>
         <w:footnoteRef/>
       </w:r>
       <w:r>
-        <w:t xml:space="preserve"> 35 U.S.C. § 101</w:t>
-      </w:r>
+        <w:rPr>
+          <w:rFonts w:cs="Times New Roman"/>
+        </w:rPr>
+        <w:t xml:space="preserve"> </w:t>
+      </w:r>
+      <w:r>
+        <w:rPr>
+          <w:rFonts w:cs="Times New Roman"/>
+          <w:i/>
+        </w:rPr>
+        <w:t xml:space="preserve">Diamond v. </w:t>
+      </w:r>
+      <w:proofErr w:type="spellStart"/>
+      <w:r>
+        <w:rPr>
+          <w:rFonts w:cs="Times New Roman"/>
+          <w:i/>
+        </w:rPr>
+        <w:t>Diehr</w:t>
+      </w:r>
+      <w:proofErr w:type="spellEnd"/>
     </w:p>
   </w:footnote>
   <w:footnote w:id="40">
@@ -4434,36 +5342,76 @@
       <w:pPr>
         <w:pStyle w:val="FootnoteText"/>
         <w:spacing w:before="0"/>
-      </w:pPr>
-      <w:r>
-        <w:rPr>
-          <w:rStyle w:val="FootnoteReference"/>
+        <w:rPr>
+          <w:rFonts w:cs="Times New Roman"/>
+        </w:rPr>
+      </w:pPr>
+      <w:r>
+        <w:rPr>
+          <w:rStyle w:val="FootnoteReference"/>
+          <w:rFonts w:cs="Times New Roman"/>
         </w:rPr>
         <w:footnoteRef/>
       </w:r>
       <w:r>
-        <w:t xml:space="preserve"> </w:t>
-      </w:r>
-      <w:r>
-        <w:t xml:space="preserve">Randall Rader, </w:t>
-      </w:r>
-      <w:r>
-        <w:t>Benjamin Christoff</w:t>
-      </w:r>
-      <w:r>
-        <w:t xml:space="preserve">, Patent Law in a Nutshell </w:t>
-      </w:r>
-      <w:r>
-        <w:t>56 (</w:t>
-      </w:r>
-      <w:r>
-        <w:t xml:space="preserve">3rd ed. </w:t>
-      </w:r>
-      <w:r>
-        <w:t>2018)</w:t>
-      </w:r>
-      <w:r>
-        <w:t>.</w:t>
+        <w:rPr>
+          <w:rFonts w:cs="Times New Roman"/>
+        </w:rPr>
+        <w:t xml:space="preserve"> </w:t>
+      </w:r>
+      <w:r>
+        <w:rPr>
+          <w:rFonts w:cs="Times New Roman"/>
+          <w:i/>
+        </w:rPr>
+        <w:t xml:space="preserve">Diamond v. </w:t>
+      </w:r>
+      <w:proofErr w:type="spellStart"/>
+      <w:r>
+        <w:rPr>
+          <w:rFonts w:cs="Times New Roman"/>
+          <w:i/>
+        </w:rPr>
+        <w:t>Diehr</w:t>
+      </w:r>
+      <w:proofErr w:type="spellEnd"/>
+      <w:r>
+        <w:rPr>
+          <w:rFonts w:cs="Times New Roman"/>
+          <w:i/>
+        </w:rPr>
+        <w:t xml:space="preserve">, </w:t>
+      </w:r>
+      <w:r>
+        <w:rPr>
+          <w:rFonts w:cs="Times New Roman"/>
+          <w:color w:val="FF0000"/>
+        </w:rPr>
+        <w:t xml:space="preserve">450 U.S. 175, 184, 101 S. Ct. 1048, 1055, 67 L. Ed. 2d 155 </w:t>
+      </w:r>
+      <w:r>
+        <w:rPr>
+          <w:rFonts w:cs="Times New Roman"/>
+        </w:rPr>
+        <w:t xml:space="preserve">(1981) (noting several times that the </w:t>
+      </w:r>
+      <w:r>
+        <w:rPr>
+          <w:rFonts w:cs="Times New Roman"/>
+        </w:rPr>
+        <w:t>respondents</w:t>
+      </w:r>
+      <w:r>
+        <w:rPr>
+          <w:rFonts w:cs="Times New Roman"/>
+        </w:rPr>
+        <w:t xml:space="preserve"> claims </w:t>
+      </w:r>
+      <w:r>
+        <w:rPr>
+          <w:rFonts w:cs="Times New Roman"/>
+        </w:rPr>
+        <w:t xml:space="preserve">involve transforming of raw rubber into a different state). </w:t>
       </w:r>
     </w:p>
   </w:footnote>
@@ -4472,96 +5420,243 @@
       <w:pPr>
         <w:pStyle w:val="FootnoteText"/>
         <w:spacing w:before="0"/>
-      </w:pPr>
-      <w:r>
-        <w:rPr>
-          <w:rStyle w:val="FootnoteReference"/>
+        <w:rPr>
+          <w:rFonts w:cs="Times New Roman"/>
+        </w:rPr>
+      </w:pPr>
+      <w:r>
+        <w:rPr>
+          <w:rStyle w:val="FootnoteReference"/>
+          <w:rFonts w:cs="Times New Roman"/>
+          <w:highlight w:val="yellow"/>
         </w:rPr>
         <w:footnoteRef/>
       </w:r>
       <w:r>
-        <w:t xml:space="preserve"> </w:t>
-      </w:r>
-      <w:r>
-        <w:rPr>
+        <w:rPr>
+          <w:rFonts w:cs="Times New Roman"/>
+          <w:highlight w:val="yellow"/>
+        </w:rPr>
+        <w:t xml:space="preserve"> </w:t>
+      </w:r>
+      <w:r>
+        <w:rPr>
+          <w:rFonts w:cs="Times New Roman"/>
+          <w:highlight w:val="yellow"/>
+        </w:rPr>
+        <w:t>CITATION NEEDED</w:t>
+      </w:r>
+    </w:p>
+  </w:footnote>
+  <w:footnote w:id="42">
+    <w:p>
+      <w:pPr>
+        <w:pStyle w:val="FootnoteText"/>
+        <w:spacing w:before="0"/>
+        <w:rPr>
+          <w:rFonts w:cs="Times New Roman"/>
+        </w:rPr>
+      </w:pPr>
+      <w:r>
+        <w:rPr>
+          <w:rStyle w:val="FootnoteReference"/>
+          <w:rFonts w:cs="Times New Roman"/>
+        </w:rPr>
+        <w:footnoteRef/>
+      </w:r>
+      <w:r>
+        <w:rPr>
+          <w:rFonts w:cs="Times New Roman"/>
+        </w:rPr>
+        <w:t xml:space="preserve"> 35 U.S.C. § 101</w:t>
+      </w:r>
+    </w:p>
+  </w:footnote>
+  <w:footnote w:id="43">
+    <w:p>
+      <w:pPr>
+        <w:pStyle w:val="FootnoteText"/>
+        <w:spacing w:before="0"/>
+        <w:rPr>
+          <w:rFonts w:cs="Times New Roman"/>
+        </w:rPr>
+      </w:pPr>
+      <w:r>
+        <w:rPr>
+          <w:rStyle w:val="FootnoteReference"/>
+          <w:rFonts w:cs="Times New Roman"/>
+        </w:rPr>
+        <w:footnoteRef/>
+      </w:r>
+      <w:r>
+        <w:rPr>
+          <w:rFonts w:cs="Times New Roman"/>
+        </w:rPr>
+        <w:t xml:space="preserve"> </w:t>
+      </w:r>
+      <w:r>
+        <w:rPr>
+          <w:rFonts w:cs="Times New Roman"/>
+        </w:rPr>
+        <w:t xml:space="preserve">Randall Rader, </w:t>
+      </w:r>
+      <w:r>
+        <w:rPr>
+          <w:rFonts w:cs="Times New Roman"/>
+        </w:rPr>
+        <w:t>Benjamin Christoff</w:t>
+      </w:r>
+      <w:r>
+        <w:rPr>
+          <w:rFonts w:cs="Times New Roman"/>
+        </w:rPr>
+        <w:t xml:space="preserve">, Patent Law in a Nutshell </w:t>
+      </w:r>
+      <w:r>
+        <w:rPr>
+          <w:rFonts w:cs="Times New Roman"/>
+        </w:rPr>
+        <w:t>56 (</w:t>
+      </w:r>
+      <w:r>
+        <w:rPr>
+          <w:rFonts w:cs="Times New Roman"/>
+        </w:rPr>
+        <w:t xml:space="preserve">3rd ed. </w:t>
+      </w:r>
+      <w:r>
+        <w:rPr>
+          <w:rFonts w:cs="Times New Roman"/>
+        </w:rPr>
+        <w:t>2018)</w:t>
+      </w:r>
+      <w:r>
+        <w:rPr>
+          <w:rFonts w:cs="Times New Roman"/>
+        </w:rPr>
+        <w:t>.</w:t>
+      </w:r>
+    </w:p>
+  </w:footnote>
+  <w:footnote w:id="44">
+    <w:p>
+      <w:pPr>
+        <w:pStyle w:val="FootnoteText"/>
+        <w:spacing w:before="0"/>
+        <w:rPr>
+          <w:rFonts w:cs="Times New Roman"/>
+        </w:rPr>
+      </w:pPr>
+      <w:r>
+        <w:rPr>
+          <w:rStyle w:val="FootnoteReference"/>
+          <w:rFonts w:cs="Times New Roman"/>
+        </w:rPr>
+        <w:footnoteRef/>
+      </w:r>
+      <w:r>
+        <w:rPr>
+          <w:rFonts w:cs="Times New Roman"/>
+        </w:rPr>
+        <w:t xml:space="preserve"> </w:t>
+      </w:r>
+      <w:r>
+        <w:rPr>
+          <w:rFonts w:cs="Times New Roman"/>
           <w:i/>
         </w:rPr>
         <w:t xml:space="preserve">See e.g. </w:t>
       </w:r>
       <w:r>
         <w:rPr>
+          <w:rFonts w:cs="Times New Roman"/>
           <w:highlight w:val="yellow"/>
         </w:rPr>
         <w:t>[Alice, Mayo, Berkheimer, etc.]</w:t>
       </w:r>
       <w:r>
         <w:rPr>
+          <w:rFonts w:cs="Times New Roman"/>
           <w:highlight w:val="yellow"/>
         </w:rPr>
         <w:t xml:space="preserve">; </w:t>
       </w:r>
       <w:r>
         <w:rPr>
+          <w:rFonts w:cs="Times New Roman"/>
           <w:i/>
           <w:highlight w:val="yellow"/>
         </w:rPr>
         <w:t xml:space="preserve">see </w:t>
       </w:r>
       <w:r>
+        <w:rPr>
+          <w:rFonts w:cs="Times New Roman"/>
+        </w:rPr>
         <w:t>Kathleen Chapman, Esq. &amp; Stephen Ball, Esq</w:t>
       </w:r>
       <w:r>
         <w:rPr>
+          <w:rFonts w:cs="Times New Roman"/>
           <w:i/>
         </w:rPr>
         <w:t xml:space="preserve">., Challenges with Patenting Software, </w:t>
       </w:r>
       <w:r>
+        <w:rPr>
+          <w:rFonts w:cs="Times New Roman"/>
+        </w:rPr>
         <w:t>Vt. B.J., Winter 2007/2008, at 36</w:t>
       </w:r>
     </w:p>
   </w:footnote>
-  <w:footnote w:id="42">
+  <w:footnote w:id="45">
     <w:p>
       <w:pPr>
         <w:pStyle w:val="FootnoteText"/>
         <w:spacing w:before="0"/>
-      </w:pPr>
-      <w:r>
-        <w:rPr>
-          <w:rStyle w:val="FootnoteReference"/>
+        <w:rPr>
+          <w:rFonts w:cs="Times New Roman"/>
+        </w:rPr>
+      </w:pPr>
+      <w:r>
+        <w:rPr>
+          <w:rStyle w:val="FootnoteReference"/>
+          <w:rFonts w:cs="Times New Roman"/>
           <w:highlight w:val="yellow"/>
         </w:rPr>
         <w:footnoteRef/>
       </w:r>
       <w:r>
         <w:rPr>
+          <w:rFonts w:cs="Times New Roman"/>
           <w:highlight w:val="yellow"/>
         </w:rPr>
         <w:t xml:space="preserve"> CITATIONS NEEDED</w:t>
       </w:r>
     </w:p>
   </w:footnote>
-  <w:footnote w:id="43">
+  <w:footnote w:id="46">
     <w:p>
       <w:pPr>
         <w:pStyle w:val="FootnoteText"/>
         <w:spacing w:before="0"/>
-      </w:pPr>
-      <w:r>
-        <w:rPr>
-          <w:rStyle w:val="FootnoteReference"/>
+        <w:rPr>
+          <w:rFonts w:cs="Times New Roman"/>
+        </w:rPr>
+      </w:pPr>
+      <w:r>
+        <w:rPr>
+          <w:rStyle w:val="FootnoteReference"/>
+          <w:rFonts w:cs="Times New Roman"/>
         </w:rPr>
         <w:footnoteRef/>
       </w:r>
       <w:r>
-        <w:t xml:space="preserve"> </w:t>
-      </w:r>
-      <w:r>
-        <w:rPr>
-          <w:rFonts w:cs="Times New Roman"/>
-        </w:rPr>
-        <w:t xml:space="preserve">Paul R. </w:t>
+        <w:rPr>
+          <w:rFonts w:cs="Times New Roman"/>
+        </w:rPr>
+        <w:t xml:space="preserve"> Paul R. </w:t>
       </w:r>
       <w:proofErr w:type="spellStart"/>
       <w:r>
@@ -4579,219 +5674,425 @@
       </w:r>
     </w:p>
   </w:footnote>
-  <w:footnote w:id="44">
+  <w:footnote w:id="47">
     <w:p>
       <w:pPr>
         <w:pStyle w:val="FootnoteText"/>
         <w:spacing w:before="0"/>
-      </w:pPr>
-      <w:r>
-        <w:rPr>
-          <w:rStyle w:val="FootnoteReference"/>
+        <w:rPr>
+          <w:rFonts w:cs="Times New Roman"/>
+        </w:rPr>
+      </w:pPr>
+      <w:r>
+        <w:rPr>
+          <w:rStyle w:val="FootnoteReference"/>
+          <w:rFonts w:cs="Times New Roman"/>
         </w:rPr>
         <w:footnoteRef/>
       </w:r>
       <w:r>
+        <w:rPr>
+          <w:rFonts w:cs="Times New Roman"/>
+        </w:rPr>
         <w:t xml:space="preserve"> Kathleen Chapman, Esq. &amp; Stephen Ball, Esq., Challenges with Patenting Software, Vt. B.J., Winter 2007/2008, at 36, 37</w:t>
       </w:r>
     </w:p>
   </w:footnote>
-  <w:footnote w:id="45">
-    <w:p>
-      <w:pPr>
-        <w:pStyle w:val="FootnoteText"/>
-      </w:pPr>
-      <w:r>
-        <w:rPr>
-          <w:rStyle w:val="FootnoteReference"/>
-        </w:rPr>
-        <w:footnoteRef/>
-      </w:r>
-      <w:r>
-        <w:t xml:space="preserve"> </w:t>
-      </w:r>
-      <w:r>
-        <w:rPr>
-          <w:i/>
-        </w:rPr>
-        <w:t xml:space="preserve">Diamond v. </w:t>
-      </w:r>
-      <w:proofErr w:type="spellStart"/>
-      <w:r>
-        <w:rPr>
-          <w:i/>
-        </w:rPr>
-        <w:t>Diehr</w:t>
-      </w:r>
-      <w:proofErr w:type="spellEnd"/>
-      <w:r>
-        <w:t xml:space="preserve">; </w:t>
-      </w:r>
-      <w:r>
-        <w:rPr>
-          <w:i/>
-        </w:rPr>
-        <w:t>Gottschalk v. Benson</w:t>
-      </w:r>
-    </w:p>
-  </w:footnote>
-  <w:footnote w:id="46">
+  <w:footnote w:id="48">
     <w:p>
       <w:pPr>
         <w:pStyle w:val="FootnoteText"/>
         <w:spacing w:before="0"/>
-      </w:pPr>
-      <w:r>
-        <w:rPr>
-          <w:rStyle w:val="FootnoteReference"/>
+        <w:rPr>
+          <w:rFonts w:cs="Times New Roman"/>
+        </w:rPr>
+      </w:pPr>
+      <w:r>
+        <w:rPr>
+          <w:rStyle w:val="FootnoteReference"/>
+          <w:rFonts w:cs="Times New Roman"/>
         </w:rPr>
         <w:footnoteRef/>
       </w:r>
       <w:r>
-        <w:t xml:space="preserve"> </w:t>
-      </w:r>
-      <w:r>
-        <w:t>Intellectual Property Channeling for Digital Works</w:t>
-      </w:r>
-      <w:r>
+        <w:rPr>
+          <w:rFonts w:cs="Times New Roman"/>
+        </w:rPr>
+        <w:t xml:space="preserve"> </w:t>
+      </w:r>
+      <w:r>
+        <w:rPr>
+          <w:rFonts w:cs="Times New Roman"/>
+          <w:i/>
+        </w:rPr>
+        <w:t xml:space="preserve">Diamond v. </w:t>
+      </w:r>
+      <w:proofErr w:type="spellStart"/>
+      <w:r>
+        <w:rPr>
+          <w:rFonts w:cs="Times New Roman"/>
+          <w:i/>
+        </w:rPr>
+        <w:t>Diehr</w:t>
+      </w:r>
+      <w:proofErr w:type="spellEnd"/>
+      <w:r>
+        <w:rPr>
+          <w:rFonts w:cs="Times New Roman"/>
+        </w:rPr>
         <w:t xml:space="preserve">; </w:t>
       </w:r>
       <w:r>
         <w:rPr>
-          <w:color w:val="FF0000"/>
-        </w:rPr>
-        <w:t xml:space="preserve">Preserving </w:t>
-      </w:r>
-      <w:proofErr w:type="gramStart"/>
-      <w:r>
-        <w:rPr>
-          <w:color w:val="FF0000"/>
-        </w:rPr>
-        <w:t>The</w:t>
-      </w:r>
-      <w:proofErr w:type="gramEnd"/>
-      <w:r>
-        <w:rPr>
-          <w:color w:val="FF0000"/>
-        </w:rPr>
-        <w:t xml:space="preserve"> Value Of Medical Device Patents During The Rise Of Three-Dimensional Printing – Westlaw Journal IP 2013 WL 5808127, at *4</w:t>
+          <w:rFonts w:cs="Times New Roman"/>
+          <w:i/>
+        </w:rPr>
+        <w:t>Gottschalk v. Benson</w:t>
       </w:r>
     </w:p>
   </w:footnote>
-  <w:footnote w:id="47">
+  <w:footnote w:id="49">
     <w:p>
       <w:pPr>
         <w:pStyle w:val="FootnoteText"/>
         <w:spacing w:before="0"/>
-      </w:pPr>
-      <w:r>
-        <w:rPr>
-          <w:rStyle w:val="FootnoteReference"/>
+        <w:rPr>
+          <w:rFonts w:cs="Times New Roman"/>
+        </w:rPr>
+      </w:pPr>
+      <w:r>
+        <w:rPr>
+          <w:rStyle w:val="FootnoteReference"/>
+          <w:rFonts w:cs="Times New Roman"/>
         </w:rPr>
         <w:footnoteRef/>
       </w:r>
       <w:r>
-        <w:t xml:space="preserve"> </w:t>
-      </w:r>
-      <w:r>
-        <w:rPr>
-          <w:i/>
-        </w:rPr>
-        <w:t>In re Beauregard</w:t>
-      </w:r>
-      <w:r>
-        <w:t>, 53 F.3d 1583, 1584 (Fed. Cir. 1995)</w:t>
+        <w:rPr>
+          <w:rFonts w:cs="Times New Roman"/>
+        </w:rPr>
+        <w:t xml:space="preserve"> </w:t>
+      </w:r>
+      <w:r>
+        <w:rPr>
+          <w:rFonts w:cs="Times New Roman"/>
+        </w:rPr>
+        <w:t>Intellectual Property Channeling for Digital Works</w:t>
+      </w:r>
+      <w:r>
+        <w:rPr>
+          <w:rFonts w:cs="Times New Roman"/>
+        </w:rPr>
+        <w:t xml:space="preserve">; </w:t>
+      </w:r>
+      <w:r>
+        <w:rPr>
+          <w:rFonts w:cs="Times New Roman"/>
+          <w:color w:val="FF0000"/>
+        </w:rPr>
+        <w:t xml:space="preserve">Preserving </w:t>
+      </w:r>
+      <w:proofErr w:type="gramStart"/>
+      <w:r>
+        <w:rPr>
+          <w:rFonts w:cs="Times New Roman"/>
+          <w:color w:val="FF0000"/>
+        </w:rPr>
+        <w:t>The</w:t>
+      </w:r>
+      <w:proofErr w:type="gramEnd"/>
+      <w:r>
+        <w:rPr>
+          <w:rFonts w:cs="Times New Roman"/>
+          <w:color w:val="FF0000"/>
+        </w:rPr>
+        <w:t xml:space="preserve"> Value Of Medical Device Patents During The Rise Of Three-Dimensional Printing – Westlaw Journal IP 2013 WL 5808127, at *4</w:t>
       </w:r>
     </w:p>
   </w:footnote>
-  <w:footnote w:id="48">
+  <w:footnote w:id="50">
     <w:p>
       <w:pPr>
         <w:pStyle w:val="FootnoteText"/>
         <w:spacing w:before="0"/>
-      </w:pPr>
-      <w:r>
-        <w:rPr>
-          <w:rStyle w:val="FootnoteReference"/>
+        <w:rPr>
+          <w:rFonts w:cs="Times New Roman"/>
+        </w:rPr>
+      </w:pPr>
+      <w:r>
+        <w:rPr>
+          <w:rStyle w:val="FootnoteReference"/>
+          <w:rFonts w:cs="Times New Roman"/>
         </w:rPr>
         <w:footnoteRef/>
       </w:r>
       <w:r>
-        <w:t xml:space="preserve"> </w:t>
-      </w:r>
-      <w:r>
-        <w:rPr>
+        <w:rPr>
+          <w:rFonts w:cs="Times New Roman"/>
+        </w:rPr>
+        <w:t xml:space="preserve"> </w:t>
+      </w:r>
+      <w:r>
+        <w:rPr>
+          <w:rFonts w:cs="Times New Roman"/>
           <w:i/>
         </w:rPr>
+        <w:t>In re Beauregard</w:t>
+      </w:r>
+      <w:r>
+        <w:rPr>
+          <w:rFonts w:cs="Times New Roman"/>
+        </w:rPr>
+        <w:t>, 53 F.3d 1583, 1584 (Fed. Cir. 1995)</w:t>
+      </w:r>
+    </w:p>
+  </w:footnote>
+  <w:footnote w:id="51">
+    <w:p>
+      <w:pPr>
+        <w:pStyle w:val="FootnoteText"/>
+        <w:spacing w:before="0"/>
+        <w:rPr>
+          <w:rFonts w:cs="Times New Roman"/>
+        </w:rPr>
+      </w:pPr>
+      <w:r>
+        <w:rPr>
+          <w:rStyle w:val="FootnoteReference"/>
+          <w:rFonts w:cs="Times New Roman"/>
+        </w:rPr>
+        <w:footnoteRef/>
+      </w:r>
+      <w:r>
+        <w:rPr>
+          <w:rFonts w:cs="Times New Roman"/>
+        </w:rPr>
+        <w:t xml:space="preserve"> </w:t>
+      </w:r>
+      <w:r>
+        <w:rPr>
+          <w:rFonts w:cs="Times New Roman"/>
+          <w:i/>
+        </w:rPr>
         <w:t>See e.g.</w:t>
       </w:r>
       <w:r>
-        <w:t xml:space="preserve"> </w:t>
-      </w:r>
-      <w:r>
-        <w:rPr>
+        <w:rPr>
+          <w:rFonts w:cs="Times New Roman"/>
+        </w:rPr>
+        <w:t xml:space="preserve"> </w:t>
+      </w:r>
+      <w:r>
+        <w:rPr>
+          <w:rFonts w:cs="Times New Roman"/>
           <w:i/>
         </w:rPr>
         <w:t>CyberSource Corp. v. Retail Decisions, Inc.</w:t>
       </w:r>
       <w:r>
+        <w:rPr>
+          <w:rFonts w:cs="Times New Roman"/>
+        </w:rPr>
         <w:t>, 654 F.3d 1366, 1373 (Fed. Cir. 2011)</w:t>
       </w:r>
       <w:r>
+        <w:rPr>
+          <w:rFonts w:cs="Times New Roman"/>
+        </w:rPr>
         <w:t xml:space="preserve">; </w:t>
       </w:r>
       <w:r>
         <w:rPr>
+          <w:rFonts w:cs="Times New Roman"/>
           <w:i/>
         </w:rPr>
         <w:t>SEVEN Networks, LLC v. Google LLC</w:t>
       </w:r>
       <w:r>
+        <w:rPr>
+          <w:rFonts w:cs="Times New Roman"/>
+        </w:rPr>
         <w:t>, No. 2:17-CV-441-JRG, 2018 WL 5263271, at *30 (E.D. Tex. Oct. 23, 2018)</w:t>
       </w:r>
     </w:p>
   </w:footnote>
-  <w:footnote w:id="49">
+  <w:footnote w:id="52">
     <w:p>
       <w:pPr>
         <w:pStyle w:val="FootnoteText"/>
-      </w:pPr>
-      <w:r>
-        <w:rPr>
-          <w:rStyle w:val="FootnoteReference"/>
+        <w:spacing w:before="0"/>
+        <w:rPr>
+          <w:rFonts w:cs="Times New Roman"/>
+        </w:rPr>
+      </w:pPr>
+      <w:r>
+        <w:rPr>
+          <w:rStyle w:val="FootnoteReference"/>
+          <w:rFonts w:cs="Times New Roman"/>
         </w:rPr>
         <w:footnoteRef/>
       </w:r>
       <w:r>
-        <w:t xml:space="preserve"> </w:t>
-      </w:r>
-      <w:r>
-        <w:rPr>
+        <w:rPr>
+          <w:rFonts w:cs="Times New Roman"/>
+        </w:rPr>
+        <w:t xml:space="preserve"> </w:t>
+      </w:r>
+      <w:r>
+        <w:rPr>
+          <w:rFonts w:cs="Times New Roman"/>
           <w:i/>
         </w:rPr>
         <w:t>Alice Corp. Pty. Ltd. v. CLS Bank Intern</w:t>
       </w:r>
     </w:p>
   </w:footnote>
-  <w:footnote w:id="50">
+  <w:footnote w:id="53">
     <w:p>
       <w:pPr>
         <w:pStyle w:val="FootnoteText"/>
-      </w:pPr>
-      <w:r>
-        <w:rPr>
-          <w:rStyle w:val="FootnoteReference"/>
+        <w:spacing w:before="0"/>
+        <w:rPr>
+          <w:rFonts w:cs="Times New Roman"/>
+        </w:rPr>
+      </w:pPr>
+      <w:r>
+        <w:rPr>
+          <w:rStyle w:val="FootnoteReference"/>
+          <w:rFonts w:cs="Times New Roman"/>
         </w:rPr>
         <w:footnoteRef/>
       </w:r>
       <w:r>
-        <w:t xml:space="preserve"> </w:t>
-      </w:r>
-      <w:r>
-        <w:rPr>
+        <w:rPr>
+          <w:rFonts w:cs="Times New Roman"/>
+        </w:rPr>
+        <w:t xml:space="preserve"> </w:t>
+      </w:r>
+      <w:r>
+        <w:rPr>
+          <w:rFonts w:cs="Times New Roman"/>
           <w:i/>
         </w:rPr>
         <w:t>Alice Corp. Pty. Ltd. v. CLS Bank Intern</w:t>
+      </w:r>
+    </w:p>
+  </w:footnote>
+  <w:footnote w:id="54">
+    <w:p>
+      <w:pPr>
+        <w:pStyle w:val="FootnoteText"/>
+      </w:pPr>
+      <w:r>
+        <w:rPr>
+          <w:rStyle w:val="FootnoteReference"/>
+        </w:rPr>
+        <w:footnoteRef/>
+      </w:r>
+      <w:r>
+        <w:t xml:space="preserve"> </w:t>
+      </w:r>
+      <w:r>
+        <w:rPr>
+          <w:i/>
+        </w:rPr>
+        <w:t>See</w:t>
+      </w:r>
+      <w:r>
+        <w:t xml:space="preserve"> Jasper L. Tran, Software Patents: A One-Year Review of Alice v. CLS Bank, 97 J. PAT. &amp; TRADEMARK OFF. SOC'Y, 532, 539-540 (2015)</w:t>
+      </w:r>
+    </w:p>
+  </w:footnote>
+  <w:footnote w:id="55">
+    <w:p>
+      <w:pPr>
+        <w:pStyle w:val="FootnoteText"/>
+      </w:pPr>
+      <w:r>
+        <w:rPr>
+          <w:rStyle w:val="FootnoteReference"/>
+        </w:rPr>
+        <w:footnoteRef/>
+      </w:r>
+      <w:r>
+        <w:t xml:space="preserve"> </w:t>
+      </w:r>
+      <w:r>
+        <w:t xml:space="preserve">Robert Daniel Garza, Software Patents and Pretrial Dismissal Based on Ineligibility, 24 Rich. J.L. &amp; Tech. 1, 28 (2018); </w:t>
+      </w:r>
+      <w:r>
+        <w:rPr>
+          <w:i/>
+        </w:rPr>
+        <w:t>See</w:t>
+      </w:r>
+      <w:r>
+        <w:t xml:space="preserve"> </w:t>
+      </w:r>
+      <w:proofErr w:type="spellStart"/>
+      <w:r>
+        <w:t>Versata</w:t>
+      </w:r>
+      <w:proofErr w:type="spellEnd"/>
+      <w:r>
+        <w:t xml:space="preserve"> Dev. Grp., Inc. v. SAP America, 793 F.3d 1306 (Fed. Cir. 2015); Intellectual Ventures I LLC v. Capital One Bank (USA), 792 F.3d 1363, 1367-68 (Fed. Cir. 2015); Internet Patents Corp. v. Active Network, Inc., 790 F.3d 1343, 1345 (Fed. Cir. 2015) OIP Techs., Inc. v. Amazon.com, Inc., 788 F.3d 1359, 1362-63 (Fed. Cir. 2012); Content Extraction &amp; Transmission LLC v. Wells Fargo Bank, Nat'l </w:t>
+      </w:r>
+      <w:proofErr w:type="spellStart"/>
+      <w:r>
+        <w:t>Ass'n</w:t>
+      </w:r>
+      <w:proofErr w:type="spellEnd"/>
+      <w:r>
+        <w:t xml:space="preserve">, 776 F.3d 1343, 1346-47 (Fed. Cir. 2014); DDR Holdings, LLC v. Hotels.com, L.P., 773 F.3d at 1245, 1256; </w:t>
+      </w:r>
+      <w:proofErr w:type="spellStart"/>
+      <w:r>
+        <w:t>Ultramercial</w:t>
+      </w:r>
+      <w:proofErr w:type="spellEnd"/>
+      <w:r>
+        <w:t xml:space="preserve">, Inc. v. Hulu, LLC, 772 F.3d 709, 721-22 (Fed. Cir. 2014); </w:t>
+      </w:r>
+      <w:proofErr w:type="spellStart"/>
+      <w:r>
+        <w:t>buySAFE</w:t>
+      </w:r>
+      <w:proofErr w:type="spellEnd"/>
+      <w:r>
+        <w:t xml:space="preserve">, Inc. v. Google, Inc., 765 F.3d 1350, 1351 (Fed. Cir. 2014); Planet Bingo, LLC v. VKGS LLC, 576 F. Appx. 1005, 1006 (Fed. Cir. 2014); Digitech Image Techs. v. </w:t>
+      </w:r>
+      <w:proofErr w:type="spellStart"/>
+      <w:r>
+        <w:t>Elecs</w:t>
+      </w:r>
+      <w:proofErr w:type="spellEnd"/>
+      <w:r>
+        <w:t>. for Imaging, 758 F.3d 1344, 1348-51 (Fed. Cir. 2014).</w:t>
+      </w:r>
+    </w:p>
+  </w:footnote>
+  <w:footnote w:id="56">
+    <w:p>
+      <w:pPr>
+        <w:pStyle w:val="FootnoteText"/>
+      </w:pPr>
+      <w:r>
+        <w:rPr>
+          <w:rStyle w:val="FootnoteReference"/>
+        </w:rPr>
+        <w:footnoteRef/>
+      </w:r>
+      <w:r>
+        <w:t xml:space="preserve"> </w:t>
+      </w:r>
+      <w:r>
+        <w:rPr>
+          <w:i/>
+        </w:rPr>
+        <w:t>See DDR Holdings</w:t>
+      </w:r>
+      <w:r>
+        <w:t>, LLC, 773 F.3d at 1245; Part IV (A) - A. DDR Holdings: Rooted in Computer Technology - The First Victory.</w:t>
       </w:r>
     </w:p>
   </w:footnote>
@@ -5468,6 +6769,118 @@
       <w:pPr>
         <w:ind w:left="6480" w:hanging="180"/>
       </w:pPr>
+    </w:lvl>
+  </w:abstractNum>
+  <w:abstractNum w:abstractNumId="7" w15:restartNumberingAfterBreak="0">
+    <w:nsid w:val="78A81630"/>
+    <w:multiLevelType w:val="hybridMultilevel"/>
+    <w:tmpl w:val="F5D47062"/>
+    <w:lvl w:ilvl="0" w:tplc="C0367924">
+      <w:numFmt w:val="bullet"/>
+      <w:lvlText w:val="-"/>
+      <w:lvlJc w:val="left"/>
+      <w:pPr>
+        <w:ind w:left="1080" w:hanging="360"/>
+      </w:pPr>
+      <w:rPr>
+        <w:rFonts w:ascii="Times New Roman" w:eastAsiaTheme="minorHAnsi" w:hAnsi="Times New Roman" w:cs="Times New Roman" w:hint="default"/>
+      </w:rPr>
+    </w:lvl>
+    <w:lvl w:ilvl="1" w:tplc="04090003" w:tentative="1">
+      <w:start w:val="1"/>
+      <w:numFmt w:val="bullet"/>
+      <w:lvlText w:val="o"/>
+      <w:lvlJc w:val="left"/>
+      <w:pPr>
+        <w:ind w:left="1800" w:hanging="360"/>
+      </w:pPr>
+      <w:rPr>
+        <w:rFonts w:ascii="Courier New" w:hAnsi="Courier New" w:cs="Courier New" w:hint="default"/>
+      </w:rPr>
+    </w:lvl>
+    <w:lvl w:ilvl="2" w:tplc="04090005" w:tentative="1">
+      <w:start w:val="1"/>
+      <w:numFmt w:val="bullet"/>
+      <w:lvlText w:val=""/>
+      <w:lvlJc w:val="left"/>
+      <w:pPr>
+        <w:ind w:left="2520" w:hanging="360"/>
+      </w:pPr>
+      <w:rPr>
+        <w:rFonts w:ascii="Wingdings" w:hAnsi="Wingdings" w:hint="default"/>
+      </w:rPr>
+    </w:lvl>
+    <w:lvl w:ilvl="3" w:tplc="04090001" w:tentative="1">
+      <w:start w:val="1"/>
+      <w:numFmt w:val="bullet"/>
+      <w:lvlText w:val=""/>
+      <w:lvlJc w:val="left"/>
+      <w:pPr>
+        <w:ind w:left="3240" w:hanging="360"/>
+      </w:pPr>
+      <w:rPr>
+        <w:rFonts w:ascii="Symbol" w:hAnsi="Symbol" w:hint="default"/>
+      </w:rPr>
+    </w:lvl>
+    <w:lvl w:ilvl="4" w:tplc="04090003" w:tentative="1">
+      <w:start w:val="1"/>
+      <w:numFmt w:val="bullet"/>
+      <w:lvlText w:val="o"/>
+      <w:lvlJc w:val="left"/>
+      <w:pPr>
+        <w:ind w:left="3960" w:hanging="360"/>
+      </w:pPr>
+      <w:rPr>
+        <w:rFonts w:ascii="Courier New" w:hAnsi="Courier New" w:cs="Courier New" w:hint="default"/>
+      </w:rPr>
+    </w:lvl>
+    <w:lvl w:ilvl="5" w:tplc="04090005" w:tentative="1">
+      <w:start w:val="1"/>
+      <w:numFmt w:val="bullet"/>
+      <w:lvlText w:val=""/>
+      <w:lvlJc w:val="left"/>
+      <w:pPr>
+        <w:ind w:left="4680" w:hanging="360"/>
+      </w:pPr>
+      <w:rPr>
+        <w:rFonts w:ascii="Wingdings" w:hAnsi="Wingdings" w:hint="default"/>
+      </w:rPr>
+    </w:lvl>
+    <w:lvl w:ilvl="6" w:tplc="04090001" w:tentative="1">
+      <w:start w:val="1"/>
+      <w:numFmt w:val="bullet"/>
+      <w:lvlText w:val=""/>
+      <w:lvlJc w:val="left"/>
+      <w:pPr>
+        <w:ind w:left="5400" w:hanging="360"/>
+      </w:pPr>
+      <w:rPr>
+        <w:rFonts w:ascii="Symbol" w:hAnsi="Symbol" w:hint="default"/>
+      </w:rPr>
+    </w:lvl>
+    <w:lvl w:ilvl="7" w:tplc="04090003" w:tentative="1">
+      <w:start w:val="1"/>
+      <w:numFmt w:val="bullet"/>
+      <w:lvlText w:val="o"/>
+      <w:lvlJc w:val="left"/>
+      <w:pPr>
+        <w:ind w:left="6120" w:hanging="360"/>
+      </w:pPr>
+      <w:rPr>
+        <w:rFonts w:ascii="Courier New" w:hAnsi="Courier New" w:cs="Courier New" w:hint="default"/>
+      </w:rPr>
+    </w:lvl>
+    <w:lvl w:ilvl="8" w:tplc="04090005" w:tentative="1">
+      <w:start w:val="1"/>
+      <w:numFmt w:val="bullet"/>
+      <w:lvlText w:val=""/>
+      <w:lvlJc w:val="left"/>
+      <w:pPr>
+        <w:ind w:left="6840" w:hanging="360"/>
+      </w:pPr>
+      <w:rPr>
+        <w:rFonts w:ascii="Wingdings" w:hAnsi="Wingdings" w:hint="default"/>
+      </w:rPr>
     </w:lvl>
   </w:abstractNum>
   <w:num w:numId="1">
@@ -5490,6 +6903,9 @@
   </w:num>
   <w:num w:numId="7">
     <w:abstractNumId w:val="5"/>
+  </w:num>
+  <w:num w:numId="8">
+    <w:abstractNumId w:val="7"/>
   </w:num>
 </w:numbering>
 </file>
@@ -5959,6 +7375,7 @@
   <w:style w:type="character" w:default="1" w:styleId="DefaultParagraphFont">
     <w:name w:val="Default Paragraph Font"/>
     <w:uiPriority w:val="1"/>
+    <w:semiHidden/>
     <w:unhideWhenUsed/>
   </w:style>
   <w:style w:type="table" w:default="1" w:styleId="TableNormal">
@@ -6574,7 +7991,7 @@
 </file>
 
 <file path=customXml/itemProps1.xml><?xml version="1.0" encoding="utf-8"?>
-<ds:datastoreItem xmlns:ds="http://schemas.openxmlformats.org/officeDocument/2006/customXml" ds:itemID="{D1C7C8E6-9691-45E7-9029-1944B446CC7E}">
+<ds:datastoreItem xmlns:ds="http://schemas.openxmlformats.org/officeDocument/2006/customXml" ds:itemID="{7C42AB03-86A5-4E83-949E-B8A9FC5AB54F}">
   <ds:schemaRefs>
     <ds:schemaRef ds:uri="http://schemas.openxmlformats.org/officeDocument/2006/bibliography"/>
   </ds:schemaRefs>

</xml_diff>